<commit_message>
Spelling fix: I like my first name better this way ;)
</commit_message>
<xml_diff>
--- a/Community/General/Sources/ML/MLOsiriXImporter/A Transparent Bridge Between OsiriX and MeVisLab.docx
+++ b/Community/General/Sources/ML/MLOsiriXImporter/A Transparent Bridge Between OsiriX and MeVisLab.docx
@@ -1,6 +1,6 @@
 
 <file path=word/document.xml><?xml version="1.0" encoding="utf-8"?>
-<w:document xmlns:mv="urn:schemas-microsoft-com:mac:vml" xmlns:mo="http://schemas.microsoft.com/office/mac/office/2008/main" xmlns:ve="http://schemas.openxmlformats.org/markup-compatibility/2006" xmlns:o="urn:schemas-microsoft-com:office:office" xmlns:r="http://schemas.openxmlformats.org/officeDocument/2006/relationships" xmlns:m="http://schemas.openxmlformats.org/officeDocument/2006/math" xmlns:v="urn:schemas-microsoft-com:vml" xmlns:w10="urn:schemas-microsoft-com:office:word" xmlns:w="http://schemas.openxmlformats.org/wordprocessingml/2006/main" xmlns:wne="http://schemas.microsoft.com/office/word/2006/wordml" xmlns:wp="http://schemas.openxmlformats.org/drawingml/2006/wordprocessingDrawing" ve:Ignorable="mv" ve:PreserveAttributes="mv:*">
+<w:document xmlns:mo="http://schemas.microsoft.com/office/mac/office/2008/main" xmlns:ve="http://schemas.openxmlformats.org/markup-compatibility/2006" xmlns:mv="urn:schemas-microsoft-com:mac:vml" xmlns:o="urn:schemas-microsoft-com:office:office" xmlns:r="http://schemas.openxmlformats.org/officeDocument/2006/relationships" xmlns:m="http://schemas.openxmlformats.org/officeDocument/2006/math" xmlns:v="urn:schemas-microsoft-com:vml" xmlns:wp="http://schemas.openxmlformats.org/drawingml/2006/wordprocessingDrawing" xmlns:w10="urn:schemas-microsoft-com:office:word" xmlns:w="http://schemas.openxmlformats.org/wordprocessingml/2006/main" xmlns:wne="http://schemas.microsoft.com/office/word/2006/wordml" ve:Ignorable="mv" ve:PreserveAttributes="mv:*">
   <w:body>
     <w:p>
       <w:pPr>
@@ -24,58 +24,12 @@
           <w:sz w:val="36"/>
           <w:lang w:val="sv-SE"/>
         </w:rPr>
-        <w:t xml:space="preserve"> Transparent Bridge </w:t>
-      </w:r>
-      <w:proofErr w:type="spellStart"/>
-      <w:r>
-        <w:rPr>
-          <w:b/>
-          <w:sz w:val="36"/>
-          <w:lang w:val="sv-SE"/>
-        </w:rPr>
-        <w:t>Between</w:t>
-      </w:r>
-      <w:proofErr w:type="spellEnd"/>
-      <w:r>
-        <w:rPr>
-          <w:b/>
-          <w:sz w:val="36"/>
-          <w:lang w:val="sv-SE"/>
-        </w:rPr>
-        <w:t xml:space="preserve"> </w:t>
-      </w:r>
-      <w:proofErr w:type="spellStart"/>
-      <w:r>
-        <w:rPr>
-          <w:b/>
-          <w:sz w:val="36"/>
-          <w:lang w:val="sv-SE"/>
-        </w:rPr>
-        <w:t>OsiriX</w:t>
-      </w:r>
-      <w:proofErr w:type="spellEnd"/>
-      <w:r>
-        <w:rPr>
-          <w:b/>
-          <w:sz w:val="36"/>
-          <w:lang w:val="sv-SE"/>
-        </w:rPr>
-        <w:t xml:space="preserve"> and </w:t>
-      </w:r>
-      <w:proofErr w:type="spellStart"/>
-      <w:r>
-        <w:rPr>
-          <w:b/>
-          <w:sz w:val="36"/>
-          <w:lang w:val="sv-SE"/>
-        </w:rPr>
-        <w:t>MeVisLab</w:t>
-      </w:r>
-      <w:proofErr w:type="spellEnd"/>
+        <w:t xml:space="preserve"> Transparent Bridge Between OsiriX and MeVisLab</w:t>
+      </w:r>
     </w:p>
     <w:p>
       <w:pPr>
-        <w:pStyle w:val="Heading1"/>
+        <w:pStyle w:val="berschrift1"/>
         <w:rPr>
           <w:lang w:val="sv-SE"/>
         </w:rPr>
@@ -88,19 +42,11 @@
       </w:r>
     </w:p>
     <w:p>
-      <w:proofErr w:type="spellStart"/>
       <w:r>
         <w:rPr>
           <w:lang w:val="sv-SE"/>
         </w:rPr>
-        <w:t>OsiriX</w:t>
-      </w:r>
-      <w:proofErr w:type="spellEnd"/>
-      <w:r>
-        <w:rPr>
-          <w:lang w:val="sv-SE"/>
-        </w:rPr>
-        <w:t xml:space="preserve"> </w:t>
+        <w:t xml:space="preserve">OsiriX </w:t>
       </w:r>
       <w:r>
         <w:t xml:space="preserve">is an ideal software for medical </w:t>
@@ -130,15 +76,7 @@
         <w:t xml:space="preserve"> More</w:t>
       </w:r>
       <w:r>
-        <w:t xml:space="preserve"> important is its compatibility with different types of scanners and PACS system. </w:t>
-      </w:r>
-      <w:proofErr w:type="spellStart"/>
-      <w:r>
-        <w:t>OsiriX</w:t>
-      </w:r>
-      <w:proofErr w:type="spellEnd"/>
-      <w:r>
-        <w:t xml:space="preserve"> also provides some simple image processing method</w:t>
+        <w:t xml:space="preserve"> important is its compatibility with different types of scanners and PACS system. OsiriX also provides some simple image processing method</w:t>
       </w:r>
       <w:r>
         <w:rPr>
@@ -153,41 +91,12 @@
         <w:t>visualization tools for clinical usage, however it is not enough for various research proj</w:t>
       </w:r>
       <w:r>
-        <w:t xml:space="preserve">ects. The </w:t>
-      </w:r>
-      <w:proofErr w:type="spellStart"/>
-      <w:r>
-        <w:t>plugin</w:t>
-      </w:r>
-      <w:proofErr w:type="spellEnd"/>
-      <w:r>
-        <w:t xml:space="preserve"> interface is an important extension to this system, which allow </w:t>
-      </w:r>
-      <w:proofErr w:type="gramStart"/>
-      <w:r>
-        <w:t>third-part</w:t>
-      </w:r>
-      <w:proofErr w:type="gramEnd"/>
-      <w:r>
-        <w:t xml:space="preserve"> provided algorithm running for special tasks. But developing </w:t>
-      </w:r>
-      <w:proofErr w:type="spellStart"/>
-      <w:r>
-        <w:t>plugin</w:t>
-      </w:r>
-      <w:proofErr w:type="spellEnd"/>
-      <w:r>
-        <w:t xml:space="preserve"> requires a lot of coding, compiling and testing. It can take very long time. </w:t>
+        <w:t xml:space="preserve">ects. The plugin interface is an important extension to this system, which allow third-part provided algorithm running for special tasks. But developing plugin requires a lot of coding, compiling and testing. It can take very long time. </w:t>
       </w:r>
     </w:p>
     <w:p>
-      <w:proofErr w:type="spellStart"/>
-      <w:r>
-        <w:t>MeVisLab</w:t>
-      </w:r>
-      <w:proofErr w:type="spellEnd"/>
-      <w:r>
-        <w:t xml:space="preserve">, on the other side, provides a </w:t>
+      <w:r>
+        <w:t xml:space="preserve">MeVisLab, on the other side, provides a </w:t>
       </w:r>
       <w:r>
         <w:t>graphic-based programming and testing environm</w:t>
@@ -205,15 +114,7 @@
         <w:t>a developer</w:t>
       </w:r>
       <w:r>
-        <w:t xml:space="preserve"> to design a complicate workflow without writing a single code. Another great thing is when you are changing parameters you needed to recompile the software which is very annoying when building a software from C code. A shortcoming of </w:t>
-      </w:r>
-      <w:proofErr w:type="spellStart"/>
-      <w:r>
-        <w:t>MeVisLab</w:t>
-      </w:r>
-      <w:proofErr w:type="spellEnd"/>
-      <w:r>
-        <w:t xml:space="preserve"> is lack of user-friendly data organization system.</w:t>
+        <w:t xml:space="preserve"> to design a complicate workflow without writing a single code. Another great thing is when you are changing parameters you needed to recompile the software which is very annoying when building a software from C code. A shortcoming of MeVisLab is lack of user-friendly data organization system.</w:t>
       </w:r>
       <w:r>
         <w:t xml:space="preserve"> When </w:t>
@@ -224,73 +125,32 @@
     </w:p>
     <w:p>
       <w:r>
-        <w:t xml:space="preserve">Inspired by </w:t>
-      </w:r>
-      <w:proofErr w:type="spellStart"/>
-      <w:r>
-        <w:t>Filex</w:t>
-      </w:r>
-      <w:proofErr w:type="spellEnd"/>
+        <w:t>Inspired by Feli</w:t>
+      </w:r>
+      <w:r>
+        <w:t>x</w:t>
+      </w:r>
       <w:r>
         <w:t xml:space="preserve"> Ritter</w:t>
       </w:r>
       <w:r>
-        <w:t xml:space="preserve">’s </w:t>
-      </w:r>
-      <w:proofErr w:type="spellStart"/>
-      <w:r>
-        <w:t>OsiriX</w:t>
-      </w:r>
-      <w:proofErr w:type="spellEnd"/>
-      <w:r>
-        <w:t xml:space="preserve"> </w:t>
-      </w:r>
-      <w:proofErr w:type="spellStart"/>
+        <w:t xml:space="preserve">’s OsiriX </w:t>
+      </w:r>
+      <w:r>
+        <w:t xml:space="preserve">MeVisLab </w:t>
+      </w:r>
+      <w:r>
+        <w:t xml:space="preserve">Bridge, I started to build this “transparent” bridge between OsiriX and MeVisLab. </w:t>
+      </w:r>
+      <w:r>
+        <w:t xml:space="preserve">The idea </w:t>
+      </w:r>
+      <w:r>
+        <w:t xml:space="preserve">is to use OsiriX as a front-end GUI for doctors and make </w:t>
+      </w:r>
       <w:r>
         <w:t>MeVisLab</w:t>
       </w:r>
-      <w:proofErr w:type="spellEnd"/>
-      <w:r>
-        <w:t xml:space="preserve"> </w:t>
-      </w:r>
-      <w:r>
-        <w:t xml:space="preserve">Bridge, I started to build this “transparent” bridge between </w:t>
-      </w:r>
-      <w:proofErr w:type="spellStart"/>
-      <w:r>
-        <w:t>OsiriX</w:t>
-      </w:r>
-      <w:proofErr w:type="spellEnd"/>
-      <w:r>
-        <w:t xml:space="preserve"> and </w:t>
-      </w:r>
-      <w:proofErr w:type="spellStart"/>
-      <w:r>
-        <w:t>MeVisLab</w:t>
-      </w:r>
-      <w:proofErr w:type="spellEnd"/>
-      <w:r>
-        <w:t xml:space="preserve">. </w:t>
-      </w:r>
-      <w:r>
-        <w:t xml:space="preserve">The idea </w:t>
-      </w:r>
-      <w:r>
-        <w:t xml:space="preserve">is to use </w:t>
-      </w:r>
-      <w:proofErr w:type="spellStart"/>
-      <w:r>
-        <w:t>OsiriX</w:t>
-      </w:r>
-      <w:proofErr w:type="spellEnd"/>
-      <w:r>
-        <w:t xml:space="preserve"> as a front-end GUI for doctors and make </w:t>
-      </w:r>
-      <w:proofErr w:type="spellStart"/>
-      <w:r>
-        <w:t>MeVisLab</w:t>
-      </w:r>
-      <w:proofErr w:type="spellEnd"/>
       <w:r>
         <w:t xml:space="preserve"> running in background invisible to them. Meanwhile the developer can design and test they image processing network in</w:t>
       </w:r>
@@ -298,31 +158,15 @@
         <w:t>side</w:t>
       </w:r>
       <w:r>
-        <w:t xml:space="preserve"> </w:t>
-      </w:r>
-      <w:proofErr w:type="spellStart"/>
-      <w:r>
-        <w:t>MeVisLab</w:t>
-      </w:r>
-      <w:proofErr w:type="spellEnd"/>
-      <w:r>
-        <w:t xml:space="preserve"> without </w:t>
-      </w:r>
-      <w:r>
-        <w:t xml:space="preserve">knowing how to programming inside </w:t>
-      </w:r>
-      <w:proofErr w:type="spellStart"/>
-      <w:r>
-        <w:t>OsiriX</w:t>
-      </w:r>
-      <w:proofErr w:type="spellEnd"/>
-      <w:r>
-        <w:t>.</w:t>
+        <w:t xml:space="preserve"> MeVisLab without </w:t>
+      </w:r>
+      <w:r>
+        <w:t>knowing how to programming inside OsiriX.</w:t>
       </w:r>
     </w:p>
     <w:p>
       <w:pPr>
-        <w:pStyle w:val="Heading1"/>
+        <w:pStyle w:val="berschrift1"/>
       </w:pPr>
       <w:r>
         <w:t>Techniques Involved:</w:t>
@@ -338,24 +182,16 @@
       <w:hyperlink r:id="rId4" w:history="1">
         <w:r>
           <w:rPr>
-            <w:rStyle w:val="Hyperlink"/>
+            <w:rStyle w:val="Link"/>
           </w:rPr>
           <w:t>Distributed Objects Programming</w:t>
         </w:r>
       </w:hyperlink>
       <w:r>
-        <w:t xml:space="preserve">” based on Object C </w:t>
-      </w:r>
-      <w:proofErr w:type="gramStart"/>
-      <w:r>
-        <w:t xml:space="preserve">2.0 </w:t>
-      </w:r>
-      <w:r>
-        <w:t>,</w:t>
-      </w:r>
-      <w:proofErr w:type="gramEnd"/>
-      <w:r>
-        <w:t xml:space="preserve"> the other is </w:t>
+        <w:t xml:space="preserve">” based on Object C 2.0 </w:t>
+      </w:r>
+      <w:r>
+        <w:t xml:space="preserve">, the other is </w:t>
       </w:r>
       <w:r>
         <w:t>“</w:t>
@@ -363,13 +199,13 @@
       <w:hyperlink r:id="rId5" w:history="1">
         <w:r>
           <w:rPr>
-            <w:rStyle w:val="Hyperlink"/>
+            <w:rStyle w:val="Link"/>
           </w:rPr>
           <w:t>POSIX Shared M</w:t>
         </w:r>
         <w:r>
           <w:rPr>
-            <w:rStyle w:val="Hyperlink"/>
+            <w:rStyle w:val="Link"/>
           </w:rPr>
           <w:t>emory</w:t>
         </w:r>
@@ -429,6 +265,7 @@
       <w:r>
         <w:rPr>
           <w:noProof/>
+          <w:lang w:val="de-DE" w:eastAsia="de-DE"/>
         </w:rPr>
         <w:drawing>
           <wp:inline distT="0" distB="0" distL="0" distR="0">
@@ -471,11 +308,9 @@
       <w:r>
         <w:t xml:space="preserve">Figure 1, Client application A and B </w:t>
       </w:r>
-      <w:proofErr w:type="gramStart"/>
       <w:r>
         <w:t>communicate</w:t>
       </w:r>
-      <w:proofErr w:type="gramEnd"/>
       <w:r>
         <w:t xml:space="preserve"> with Server application via distributed object technique.</w:t>
       </w:r>
@@ -514,6 +349,7 @@
         <w:rPr>
           <w:rFonts w:ascii="宋体" w:hAnsi="宋体" w:cs="宋体" w:hint="eastAsia"/>
           <w:noProof/>
+          <w:lang w:val="de-DE" w:eastAsia="de-DE"/>
         </w:rPr>
         <w:drawing>
           <wp:inline distT="0" distB="0" distL="0" distR="0">
@@ -565,28 +401,12 @@
         <w:t>Combining these two</w:t>
       </w:r>
       <w:r>
-        <w:t xml:space="preserve"> techniques, we can easily transport almost any kind of data between </w:t>
-      </w:r>
-      <w:proofErr w:type="spellStart"/>
-      <w:r>
-        <w:t>OsiriX</w:t>
-      </w:r>
-      <w:proofErr w:type="spellEnd"/>
-      <w:r>
-        <w:t xml:space="preserve"> and </w:t>
-      </w:r>
-      <w:proofErr w:type="spellStart"/>
-      <w:r>
-        <w:t>MeVisLab</w:t>
-      </w:r>
-      <w:proofErr w:type="spellEnd"/>
-      <w:r>
-        <w:t xml:space="preserve"> very quickly.</w:t>
+        <w:t xml:space="preserve"> techniques, we can easily transport almost any kind of data between OsiriX and MeVisLab very quickly.</w:t>
       </w:r>
     </w:p>
     <w:p>
       <w:pPr>
-        <w:pStyle w:val="Heading1"/>
+        <w:pStyle w:val="berschrift1"/>
       </w:pPr>
       <w:r>
         <w:t xml:space="preserve">The </w:t>
@@ -653,6 +473,7 @@
       <w:r>
         <w:rPr>
           <w:noProof/>
+          <w:lang w:val="de-DE" w:eastAsia="de-DE"/>
         </w:rPr>
         <w:drawing>
           <wp:inline distT="0" distB="0" distL="0" distR="0">
@@ -680,23 +501,7 @@
         <w:t xml:space="preserve"> typical operation. </w:t>
       </w:r>
       <w:r>
-        <w:t xml:space="preserve">Image data and user input is all collected by </w:t>
-      </w:r>
-      <w:proofErr w:type="spellStart"/>
-      <w:r>
-        <w:t>OsiriX</w:t>
-      </w:r>
-      <w:proofErr w:type="spellEnd"/>
-      <w:r>
-        <w:t xml:space="preserve"> and send to </w:t>
-      </w:r>
-      <w:proofErr w:type="spellStart"/>
-      <w:r>
-        <w:t>MeVisLab</w:t>
-      </w:r>
-      <w:proofErr w:type="spellEnd"/>
-      <w:r>
-        <w:t xml:space="preserve">. </w:t>
+        <w:t xml:space="preserve">Image data and user input is all collected by OsiriX and send to MeVisLab. </w:t>
       </w:r>
       <w:r>
         <w:t>A multiple-step operation may require</w:t>
@@ -825,19 +630,11 @@
                       <w:color w:val="FFFFFF" w:themeColor="background1"/>
                     </w:rPr>
                   </w:pPr>
-                  <w:proofErr w:type="spellStart"/>
                   <w:r>
                     <w:rPr>
                       <w:color w:val="FFFFFF" w:themeColor="background1"/>
                     </w:rPr>
-                    <w:t>MeVisLab</w:t>
-                  </w:r>
-                  <w:proofErr w:type="spellEnd"/>
-                  <w:r>
-                    <w:rPr>
-                      <w:color w:val="FFFFFF" w:themeColor="background1"/>
-                    </w:rPr>
-                    <w:t xml:space="preserve"> GUI</w:t>
+                    <w:t>MeVisLab GUI</w:t>
                   </w:r>
                 </w:p>
               </w:txbxContent>
@@ -873,6 +670,7 @@
       <w:r>
         <w:rPr>
           <w:noProof/>
+          <w:lang w:val="de-DE" w:eastAsia="de-DE"/>
         </w:rPr>
         <w:drawing>
           <wp:inline distT="0" distB="0" distL="0" distR="0">
@@ -882,7 +680,7 @@
             <wp:cNvGraphicFramePr/>
             <a:graphic xmlns:a="http://schemas.openxmlformats.org/drawingml/2006/main">
               <a:graphicData uri="http://schemas.openxmlformats.org/drawingml/2006/diagram">
-                <a:relIds xmlns:dgm="http://schemas.openxmlformats.org/drawingml/2006/diagram" xmlns:r="http://schemas.openxmlformats.org/officeDocument/2006/relationships" r:dm="rId12" r:lo="rId13" r:qs="rId14" r:cs="rId15"/>
+                <a:relIds xmlns:dgm="http://schemas.openxmlformats.org/drawingml/2006/diagram" xmlns:r="http://schemas.openxmlformats.org/officeDocument/2006/relationships" r:dm="rId13" r:lo="rId14" r:qs="rId15" r:cs="rId16"/>
               </a:graphicData>
             </a:graphic>
           </wp:inline>
@@ -891,47 +689,7 @@
     </w:p>
     <w:p>
       <w:r>
-        <w:t xml:space="preserve">Figure 4. </w:t>
-      </w:r>
-      <w:proofErr w:type="gramStart"/>
-      <w:r>
-        <w:t>Another possibility of the data flow.</w:t>
-      </w:r>
-      <w:proofErr w:type="gramEnd"/>
-      <w:r>
-        <w:t xml:space="preserve"> Image data is passed down to </w:t>
-      </w:r>
-      <w:proofErr w:type="spellStart"/>
-      <w:r>
-        <w:t>MeVisLab</w:t>
-      </w:r>
-      <w:proofErr w:type="spellEnd"/>
-      <w:r>
-        <w:t xml:space="preserve">, and </w:t>
-      </w:r>
-      <w:proofErr w:type="spellStart"/>
-      <w:r>
-        <w:t>MeVisLab</w:t>
-      </w:r>
-      <w:proofErr w:type="spellEnd"/>
-      <w:r>
-        <w:t xml:space="preserve"> will take the user input and showing the result. Results can be </w:t>
-      </w:r>
-      <w:proofErr w:type="gramStart"/>
-      <w:r>
-        <w:t>send</w:t>
-      </w:r>
-      <w:proofErr w:type="gramEnd"/>
-      <w:r>
-        <w:t xml:space="preserve"> back to </w:t>
-      </w:r>
-      <w:proofErr w:type="spellStart"/>
-      <w:r>
-        <w:t>OsiriX</w:t>
-      </w:r>
-      <w:proofErr w:type="spellEnd"/>
-      <w:r>
-        <w:t xml:space="preserve"> if necessary.</w:t>
+        <w:t>Figure 4. Another possibility of the data flow. Image data is passed down to MeVisLab, and MeVisLab will take the user input and showing the result. Results can be send back to OsiriX if necessary.</w:t>
       </w:r>
     </w:p>
     <w:p>
@@ -941,120 +699,33 @@
         </w:rPr>
       </w:pPr>
       <w:r>
-        <w:t xml:space="preserve">The image data is transferred from </w:t>
-      </w:r>
-      <w:proofErr w:type="spellStart"/>
-      <w:r>
-        <w:t>OsiriX</w:t>
-      </w:r>
-      <w:proofErr w:type="spellEnd"/>
-      <w:r>
-        <w:t xml:space="preserve"> to </w:t>
-      </w:r>
-      <w:proofErr w:type="spellStart"/>
-      <w:r>
-        <w:t>MeVisLab</w:t>
-      </w:r>
-      <w:proofErr w:type="spellEnd"/>
-      <w:r>
-        <w:t xml:space="preserve"> and </w:t>
-      </w:r>
-      <w:proofErr w:type="spellStart"/>
-      <w:r>
-        <w:t>transfered</w:t>
-      </w:r>
-      <w:proofErr w:type="spellEnd"/>
-      <w:r>
-        <w:t xml:space="preserve"> back after processing. The user’s input, on the other side, has two ways to enter the data flow. One is via the </w:t>
-      </w:r>
-      <w:proofErr w:type="spellStart"/>
-      <w:r>
-        <w:t>plugin’s</w:t>
-      </w:r>
-      <w:proofErr w:type="spellEnd"/>
-      <w:r>
-        <w:t xml:space="preserve"> user interface and transferred to </w:t>
-      </w:r>
-      <w:proofErr w:type="spellStart"/>
-      <w:r>
-        <w:t>MeVisLab</w:t>
-      </w:r>
-      <w:proofErr w:type="spellEnd"/>
-      <w:r>
-        <w:t xml:space="preserve"> (figure 3), the other way is using the use interface of </w:t>
-      </w:r>
-      <w:proofErr w:type="spellStart"/>
-      <w:r>
-        <w:t>MeVisLab</w:t>
-      </w:r>
-      <w:proofErr w:type="spellEnd"/>
-      <w:r>
-        <w:t xml:space="preserve"> </w:t>
-      </w:r>
-      <w:proofErr w:type="gramStart"/>
-      <w:r>
-        <w:t>directly(</w:t>
-      </w:r>
-      <w:proofErr w:type="gramEnd"/>
-      <w:r>
-        <w:t>figure 4).</w:t>
+        <w:t>The image data is transferred from OsiriX to MeVisLab and transfered back after processing. The user’s input, on the other side, has two ways to enter the data flow. One is via the plugin’s user interface and transferred to MeVisLab (figure 3), the other way is using the use interface of MeVisLab directly(figure 4).</w:t>
       </w:r>
     </w:p>
     <w:p>
       <w:pPr>
-        <w:pStyle w:val="Heading1"/>
+        <w:pStyle w:val="berschrift1"/>
       </w:pPr>
       <w:r>
         <w:t>Communication</w:t>
       </w:r>
       <w:r>
-        <w:t xml:space="preserve"> Between </w:t>
-      </w:r>
-      <w:proofErr w:type="spellStart"/>
-      <w:r>
-        <w:t>OsiriX</w:t>
-      </w:r>
-      <w:proofErr w:type="spellEnd"/>
-      <w:r>
-        <w:t xml:space="preserve"> and </w:t>
-      </w:r>
-      <w:proofErr w:type="spellStart"/>
-      <w:r>
-        <w:t>MeVisLab</w:t>
-      </w:r>
-      <w:proofErr w:type="spellEnd"/>
+        <w:t xml:space="preserve"> Between OsiriX and MeVisLab</w:t>
+      </w:r>
     </w:p>
     <w:p>
       <w:r>
         <w:t xml:space="preserve">A typical operation consists </w:t>
       </w:r>
       <w:r>
-        <w:t xml:space="preserve">of three steps </w:t>
-      </w:r>
-      <w:proofErr w:type="gramStart"/>
-      <w:r>
-        <w:t xml:space="preserve">of </w:t>
+        <w:t xml:space="preserve">of three steps of </w:t>
       </w:r>
       <w:r>
         <w:t xml:space="preserve"> communication</w:t>
       </w:r>
-      <w:proofErr w:type="gramEnd"/>
-      <w:r>
-        <w:t xml:space="preserve"> between </w:t>
-      </w:r>
-      <w:proofErr w:type="spellStart"/>
-      <w:r>
-        <w:t>OisriX</w:t>
-      </w:r>
-      <w:proofErr w:type="spellEnd"/>
-      <w:r>
-        <w:t xml:space="preserve"> and </w:t>
-      </w:r>
-      <w:proofErr w:type="spellStart"/>
-      <w:r>
-        <w:t>MeVisLab</w:t>
-      </w:r>
-      <w:proofErr w:type="spellEnd"/>
+      <w:r>
+        <w:t xml:space="preserve"> between OisriX and MeVisLab</w:t>
+      </w:r>
       <w:r>
         <w:t xml:space="preserve"> (Figure 5)</w:t>
       </w:r>
@@ -1064,37 +735,16 @@
     </w:p>
     <w:p>
       <w:r>
-        <w:t xml:space="preserve">First </w:t>
-      </w:r>
-      <w:proofErr w:type="spellStart"/>
-      <w:r>
-        <w:t>OsiriX</w:t>
-      </w:r>
-      <w:proofErr w:type="spellEnd"/>
-      <w:r>
-        <w:t xml:space="preserve"> sends out the inp</w:t>
+        <w:t>First OsiriX sends out the inp</w:t>
       </w:r>
       <w:r>
         <w:t>ut image to the Importer module</w:t>
       </w:r>
       <w:r>
-        <w:t xml:space="preserve"> in </w:t>
-      </w:r>
-      <w:proofErr w:type="spellStart"/>
-      <w:r>
-        <w:t>MeVisLab</w:t>
-      </w:r>
-      <w:proofErr w:type="spellEnd"/>
-      <w:r>
-        <w:t xml:space="preserve">. The transferred information is a </w:t>
-      </w:r>
-      <w:proofErr w:type="spellStart"/>
-      <w:r>
-        <w:t>NSArray</w:t>
-      </w:r>
-      <w:proofErr w:type="spellEnd"/>
-      <w:r>
-        <w:t xml:space="preserve"> object which contains </w:t>
+        <w:t xml:space="preserve"> in MeVisLab</w:t>
+      </w:r>
+      <w:r>
+        <w:t xml:space="preserve">. The transferred information is a NSArray object which contains </w:t>
       </w:r>
       <w:r>
         <w:t>at lease</w:t>
@@ -1105,11 +755,9 @@
       <w:r>
         <w:t xml:space="preserve"> </w:t>
       </w:r>
-      <w:proofErr w:type="spellStart"/>
       <w:r>
         <w:t>NSDictionary</w:t>
       </w:r>
-      <w:proofErr w:type="spellEnd"/>
       <w:r>
         <w:t xml:space="preserve"> </w:t>
       </w:r>
@@ -1126,18 +774,10 @@
         <w:t>in</w:t>
       </w:r>
       <w:r>
-        <w:t xml:space="preserve">put </w:t>
-      </w:r>
-      <w:proofErr w:type="gramStart"/>
-      <w:r>
-        <w:t>data</w:t>
-      </w:r>
-      <w:r>
-        <w:t>(</w:t>
-      </w:r>
-      <w:proofErr w:type="gramEnd"/>
-      <w:r>
-        <w:t>Figure 5 gives more detail definition</w:t>
+        <w:t>put data</w:t>
+      </w:r>
+      <w:r>
+        <w:t>(Figure 5 gives more detail definition</w:t>
       </w:r>
       <w:r>
         <w:t xml:space="preserve"> of a image</w:t>
@@ -1170,63 +810,34 @@
         <w:t>the input</w:t>
       </w:r>
       <w:r>
+        <w:t xml:space="preserve"> image</w:t>
+      </w:r>
+      <w:r>
+        <w:t>(loaded from brush ROIs), the third is a second input image from the fus</w:t>
+      </w:r>
+      <w:r>
+        <w:t>ed</w:t>
+      </w:r>
+      <w:r>
+        <w:t xml:space="preserve"> volume(via </w:t>
+      </w:r>
+      <w:r>
+        <w:t>OsiriX fusion function),</w:t>
+      </w:r>
+      <w:r>
+        <w:t xml:space="preserve"> the fourth is the label map associated with </w:t>
+      </w:r>
+      <w:r>
+        <w:t>this input image</w:t>
+      </w:r>
+      <w:r>
+        <w:t>, and the fifth is users’ input (clicking points) in ROI form.</w:t>
+      </w:r>
+      <w:r>
         <w:t xml:space="preserve"> </w:t>
       </w:r>
-      <w:proofErr w:type="gramStart"/>
-      <w:r>
-        <w:t>image</w:t>
-      </w:r>
-      <w:r>
-        <w:t>(</w:t>
-      </w:r>
-      <w:proofErr w:type="gramEnd"/>
-      <w:r>
-        <w:t xml:space="preserve">loaded from brush </w:t>
-      </w:r>
-      <w:proofErr w:type="spellStart"/>
-      <w:r>
-        <w:t>ROIs</w:t>
-      </w:r>
-      <w:proofErr w:type="spellEnd"/>
-      <w:r>
-        <w:t>), the third is a second input image from the fus</w:t>
-      </w:r>
-      <w:r>
-        <w:t>ed</w:t>
-      </w:r>
-      <w:r>
-        <w:t xml:space="preserve"> volume(via </w:t>
-      </w:r>
-      <w:proofErr w:type="spellStart"/>
-      <w:r>
-        <w:t>OsiriX</w:t>
-      </w:r>
-      <w:proofErr w:type="spellEnd"/>
-      <w:r>
-        <w:t xml:space="preserve"> fusion function),</w:t>
-      </w:r>
-      <w:r>
-        <w:t xml:space="preserve"> the fourth is the label map associated with </w:t>
-      </w:r>
-      <w:r>
-        <w:t>this input image</w:t>
-      </w:r>
-      <w:r>
-        <w:t>, and the fifth is users’ input (clicking points) in ROI form.</w:t>
-      </w:r>
-      <w:r>
-        <w:t xml:space="preserve"> </w:t>
-      </w:r>
-      <w:r>
-        <w:t xml:space="preserve">The five export ports of importer ML are also in this order. If the key work “type” of </w:t>
-      </w:r>
-      <w:proofErr w:type="gramStart"/>
-      <w:r>
-        <w:t>a</w:t>
-      </w:r>
-      <w:proofErr w:type="gramEnd"/>
-      <w:r>
-        <w:t xml:space="preserve"> image is set to be “null”, this image will be ignored. </w:t>
+      <w:r>
+        <w:t xml:space="preserve">The five export ports of importer ML are also in this order. If the key work “type” of a image is set to be “null”, this image will be ignored. </w:t>
       </w:r>
     </w:p>
     <w:p>
@@ -1236,13 +847,8 @@
       <w:r>
         <w:t xml:space="preserve">hen </w:t>
       </w:r>
-      <w:proofErr w:type="spellStart"/>
-      <w:r>
-        <w:t>OsiriX</w:t>
-      </w:r>
-      <w:proofErr w:type="spellEnd"/>
-      <w:r>
-        <w:t xml:space="preserve"> </w:t>
+      <w:r>
+        <w:t xml:space="preserve">OsiriX </w:t>
       </w:r>
       <w:r>
         <w:t xml:space="preserve">sends </w:t>
@@ -1270,6 +876,7 @@
       <w:r>
         <w:rPr>
           <w:noProof/>
+          <w:lang w:val="de-DE" w:eastAsia="de-DE"/>
         </w:rPr>
         <w:drawing>
           <wp:inline distT="0" distB="0" distL="0" distR="0">
@@ -1287,7 +894,7 @@
                     <pic:cNvPicPr/>
                   </pic:nvPicPr>
                   <pic:blipFill>
-                    <a:blip r:embed="rId16"/>
+                    <a:blip r:embed="rId18"/>
                     <a:stretch>
                       <a:fillRect/>
                     </a:stretch>
@@ -1315,85 +922,16 @@
       <w:r>
         <w:t xml:space="preserve"> </w:t>
       </w:r>
-      <w:proofErr w:type="gramStart"/>
       <w:r>
         <w:t>Communication</w:t>
       </w:r>
       <w:r>
-        <w:t xml:space="preserve"> between </w:t>
-      </w:r>
-      <w:proofErr w:type="spellStart"/>
-      <w:r>
-        <w:t>OsiriX</w:t>
-      </w:r>
-      <w:proofErr w:type="spellEnd"/>
-      <w:r>
-        <w:t xml:space="preserve"> and </w:t>
-      </w:r>
-      <w:proofErr w:type="spellStart"/>
-      <w:r>
-        <w:t>MeVisLabe</w:t>
-      </w:r>
-      <w:proofErr w:type="spellEnd"/>
-      <w:r>
-        <w:t>.</w:t>
-      </w:r>
-      <w:proofErr w:type="gramEnd"/>
-      <w:r>
-        <w:t xml:space="preserve"> </w:t>
+        <w:t xml:space="preserve"> between OsiriX and MeVisLabe. </w:t>
       </w:r>
     </w:p>
     <w:p>
       <w:r>
-        <w:t xml:space="preserve">Exporter module will create the output images corresponding to the operation request and send it back to </w:t>
-      </w:r>
-      <w:proofErr w:type="spellStart"/>
-      <w:r>
-        <w:t>OsiriX</w:t>
-      </w:r>
-      <w:proofErr w:type="spellEnd"/>
-      <w:r>
-        <w:t xml:space="preserve"> where the result is shown and saved into the database. The transferred information is also </w:t>
-      </w:r>
-      <w:proofErr w:type="gramStart"/>
-      <w:r>
-        <w:t>a</w:t>
-      </w:r>
-      <w:proofErr w:type="gramEnd"/>
-      <w:r>
-        <w:t xml:space="preserve"> </w:t>
-      </w:r>
-      <w:proofErr w:type="spellStart"/>
-      <w:r>
-        <w:t>NSArray</w:t>
-      </w:r>
-      <w:proofErr w:type="spellEnd"/>
-      <w:r>
-        <w:t xml:space="preserve"> object which contains the output images. There can be at most one image in float type and one in char </w:t>
-      </w:r>
-      <w:proofErr w:type="gramStart"/>
-      <w:r>
-        <w:t>type which</w:t>
-      </w:r>
-      <w:proofErr w:type="gramEnd"/>
-      <w:r>
-        <w:t xml:space="preserve"> will be shown in the result window as image and label mask. There can be one or more ROI type output </w:t>
-      </w:r>
-      <w:proofErr w:type="gramStart"/>
-      <w:r>
-        <w:t>images which</w:t>
-      </w:r>
-      <w:proofErr w:type="gramEnd"/>
-      <w:r>
-        <w:t xml:space="preserve"> represents the contour of an object or a centerline of a shape. The order of those outcome images is not important anymore as </w:t>
-      </w:r>
-      <w:proofErr w:type="spellStart"/>
-      <w:r>
-        <w:t>OsiriX</w:t>
-      </w:r>
-      <w:proofErr w:type="spellEnd"/>
-      <w:r>
-        <w:t xml:space="preserve"> will show them in one window in different form.</w:t>
+        <w:t>Exporter module will create the output images corresponding to the operation request and send it back to OsiriX where the result is shown and saved into the database. The transferred information is also a NSArray object which contains the output images. There can be at most one image in float type and one in char type which will be shown in the result window as image and label mask. There can be one or more ROI type output images which represents the contour of an object or a centerline of a shape. The order of those outcome images is not important anymore as OsiriX will show them in one window in different form.</w:t>
       </w:r>
     </w:p>
     <w:p>
@@ -1401,15 +939,7 @@
         <w:t xml:space="preserve">Exporter module can also send </w:t>
       </w:r>
       <w:r>
-        <w:t xml:space="preserve">an operation request, like “save to database”, to </w:t>
-      </w:r>
-      <w:proofErr w:type="spellStart"/>
-      <w:r>
-        <w:t>OsiriX</w:t>
-      </w:r>
-      <w:proofErr w:type="spellEnd"/>
-      <w:r>
-        <w:t xml:space="preserve"> after sending the output images.</w:t>
+        <w:t>an operation request, like “save to database”, to OsiriX after sending the output images.</w:t>
       </w:r>
     </w:p>
     <w:p>
@@ -1432,44 +962,14 @@
                       <w:lang w:eastAsia="zh-CN"/>
                     </w:rPr>
                   </w:pPr>
-                  <w:proofErr w:type="spellStart"/>
-                  <w:r>
-                    <w:rPr>
-                      <w:rFonts w:ascii="宋体" w:hAnsi="宋体" w:cs="宋体"/>
-                      <w:sz w:val="16"/>
-                      <w:lang w:eastAsia="zh-CN"/>
-                    </w:rPr>
-                    <w:t>NSDictionary</w:t>
-                  </w:r>
-                  <w:proofErr w:type="spellEnd"/>
-                  <w:r>
-                    <w:rPr>
-                      <w:rFonts w:ascii="宋体" w:hAnsi="宋体" w:cs="宋体"/>
-                      <w:sz w:val="16"/>
-                      <w:lang w:eastAsia="zh-CN"/>
-                    </w:rPr>
-                    <w:t xml:space="preserve">* </w:t>
-                  </w:r>
-                  <w:proofErr w:type="spellStart"/>
-                  <w:proofErr w:type="gramStart"/>
-                  <w:r>
-                    <w:rPr>
-                      <w:rFonts w:ascii="宋体" w:hAnsi="宋体" w:cs="宋体"/>
-                      <w:sz w:val="16"/>
-                      <w:lang w:eastAsia="zh-CN"/>
-                    </w:rPr>
-                    <w:t>aImage</w:t>
-                  </w:r>
-                  <w:proofErr w:type="spellEnd"/>
-                  <w:r>
-                    <w:rPr>
-                      <w:rFonts w:ascii="宋体" w:hAnsi="宋体" w:cs="宋体"/>
-                      <w:sz w:val="16"/>
-                      <w:lang w:eastAsia="zh-CN"/>
-                    </w:rPr>
-                    <w:t>{</w:t>
-                  </w:r>
-                  <w:proofErr w:type="gramEnd"/>
+                  <w:r>
+                    <w:rPr>
+                      <w:rFonts w:ascii="宋体" w:hAnsi="宋体" w:cs="宋体"/>
+                      <w:sz w:val="16"/>
+                      <w:lang w:eastAsia="zh-CN"/>
+                    </w:rPr>
+                    <w:t>NSDictionary* aImage{</w:t>
+                  </w:r>
                 </w:p>
                 <w:p>
                   <w:pPr>
@@ -1487,25 +987,7 @@
                       <w:sz w:val="16"/>
                       <w:lang w:eastAsia="zh-CN"/>
                     </w:rPr>
-                    <w:t xml:space="preserve">Description: </w:t>
-                  </w:r>
-                  <w:proofErr w:type="spellStart"/>
-                  <w:r>
-                    <w:rPr>
-                      <w:rFonts w:ascii="宋体" w:hAnsi="宋体" w:cs="宋体"/>
-                      <w:sz w:val="16"/>
-                      <w:lang w:eastAsia="zh-CN"/>
-                    </w:rPr>
-                    <w:t>NSString</w:t>
-                  </w:r>
-                  <w:proofErr w:type="spellEnd"/>
-                  <w:r>
-                    <w:rPr>
-                      <w:rFonts w:ascii="宋体" w:hAnsi="宋体" w:cs="宋体"/>
-                      <w:sz w:val="16"/>
-                      <w:lang w:eastAsia="zh-CN"/>
-                    </w:rPr>
-                    <w:t>*</w:t>
+                    <w:t>Description: NSString*</w:t>
                   </w:r>
                 </w:p>
                 <w:p>
@@ -1524,25 +1006,7 @@
                       <w:sz w:val="16"/>
                       <w:lang w:eastAsia="zh-CN"/>
                     </w:rPr>
-                    <w:t xml:space="preserve">Type: </w:t>
-                  </w:r>
-                  <w:proofErr w:type="spellStart"/>
-                  <w:r>
-                    <w:rPr>
-                      <w:rFonts w:ascii="宋体" w:hAnsi="宋体" w:cs="宋体"/>
-                      <w:sz w:val="16"/>
-                      <w:lang w:eastAsia="zh-CN"/>
-                    </w:rPr>
-                    <w:t>NSString</w:t>
-                  </w:r>
-                  <w:proofErr w:type="spellEnd"/>
-                  <w:r>
-                    <w:rPr>
-                      <w:rFonts w:ascii="宋体" w:hAnsi="宋体" w:cs="宋体"/>
-                      <w:sz w:val="16"/>
-                      <w:lang w:eastAsia="zh-CN"/>
-                    </w:rPr>
-                    <w:t>* (“float”, “char”, “</w:t>
+                    <w:t>Type: NSString* (“float”, “char”, “</w:t>
                   </w:r>
                   <w:r>
                     <w:rPr>
@@ -1571,41 +1035,13 @@
                       <w:lang w:eastAsia="zh-CN"/>
                     </w:rPr>
                   </w:pPr>
-                  <w:proofErr w:type="spellStart"/>
-                  <w:r>
-                    <w:rPr>
-                      <w:rFonts w:ascii="宋体" w:hAnsi="宋体" w:cs="宋体"/>
-                      <w:sz w:val="16"/>
-                      <w:lang w:eastAsia="zh-CN"/>
-                    </w:rPr>
-                    <w:t>SharedMemoryID</w:t>
-                  </w:r>
-                  <w:proofErr w:type="spellEnd"/>
-                  <w:r>
-                    <w:rPr>
-                      <w:rFonts w:ascii="宋体" w:hAnsi="宋体" w:cs="宋体"/>
-                      <w:sz w:val="16"/>
-                      <w:lang w:eastAsia="zh-CN"/>
-                    </w:rPr>
-                    <w:t xml:space="preserve">: </w:t>
-                  </w:r>
-                  <w:proofErr w:type="spellStart"/>
-                  <w:r>
-                    <w:rPr>
-                      <w:rFonts w:ascii="宋体" w:hAnsi="宋体" w:cs="宋体"/>
-                      <w:sz w:val="16"/>
-                      <w:lang w:eastAsia="zh-CN"/>
-                    </w:rPr>
-                    <w:t>NSString</w:t>
-                  </w:r>
-                  <w:proofErr w:type="spellEnd"/>
-                  <w:r>
-                    <w:rPr>
-                      <w:rFonts w:ascii="宋体" w:hAnsi="宋体" w:cs="宋体"/>
-                      <w:sz w:val="16"/>
-                      <w:lang w:eastAsia="zh-CN"/>
-                    </w:rPr>
-                    <w:t>*</w:t>
+                  <w:r>
+                    <w:rPr>
+                      <w:rFonts w:ascii="宋体" w:hAnsi="宋体" w:cs="宋体"/>
+                      <w:sz w:val="16"/>
+                      <w:lang w:eastAsia="zh-CN"/>
+                    </w:rPr>
+                    <w:t>SharedMemoryID: NSString*</w:t>
                   </w:r>
                 </w:p>
                 <w:p>
@@ -1618,41 +1054,13 @@
                       <w:lang w:eastAsia="zh-CN"/>
                     </w:rPr>
                   </w:pPr>
-                  <w:proofErr w:type="spellStart"/>
-                  <w:r>
-                    <w:rPr>
-                      <w:rFonts w:ascii="宋体" w:hAnsi="宋体" w:cs="宋体"/>
-                      <w:sz w:val="16"/>
-                      <w:lang w:eastAsia="zh-CN"/>
-                    </w:rPr>
-                    <w:t>MemSize</w:t>
-                  </w:r>
-                  <w:proofErr w:type="spellEnd"/>
-                  <w:r>
-                    <w:rPr>
-                      <w:rFonts w:ascii="宋体" w:hAnsi="宋体" w:cs="宋体"/>
-                      <w:sz w:val="16"/>
-                      <w:lang w:eastAsia="zh-CN"/>
-                    </w:rPr>
-                    <w:t xml:space="preserve">: </w:t>
-                  </w:r>
-                  <w:proofErr w:type="spellStart"/>
-                  <w:r>
-                    <w:rPr>
-                      <w:rFonts w:ascii="宋体" w:hAnsi="宋体" w:cs="宋体"/>
-                      <w:sz w:val="16"/>
-                      <w:lang w:eastAsia="zh-CN"/>
-                    </w:rPr>
-                    <w:t>NSNumber</w:t>
-                  </w:r>
-                  <w:proofErr w:type="spellEnd"/>
-                  <w:r>
-                    <w:rPr>
-                      <w:rFonts w:ascii="宋体" w:hAnsi="宋体" w:cs="宋体"/>
-                      <w:sz w:val="16"/>
-                      <w:lang w:eastAsia="zh-CN"/>
-                    </w:rPr>
-                    <w:t>*</w:t>
+                  <w:r>
+                    <w:rPr>
+                      <w:rFonts w:ascii="宋体" w:hAnsi="宋体" w:cs="宋体"/>
+                      <w:sz w:val="16"/>
+                      <w:lang w:eastAsia="zh-CN"/>
+                    </w:rPr>
+                    <w:t>MemSize: NSNumber*</w:t>
                   </w:r>
                 </w:p>
                 <w:p>
@@ -1673,34 +1081,14 @@
                     </w:rPr>
                     <w:t>DICOMS</w:t>
                   </w:r>
-                  <w:proofErr w:type="spellStart"/>
                   <w:r>
                     <w:rPr>
                       <w:rFonts w:ascii="宋体" w:hAnsi="宋体" w:cs="宋体"/>
                       <w:sz w:val="16"/>
                       <w:lang w:val="sv-SE" w:eastAsia="zh-CN"/>
                     </w:rPr>
-                    <w:t>eriesUID</w:t>
-                  </w:r>
-                  <w:proofErr w:type="spellEnd"/>
-                  <w:r>
-                    <w:rPr>
-                      <w:rFonts w:ascii="宋体" w:hAnsi="宋体" w:cs="宋体"/>
-                      <w:sz w:val="16"/>
-                      <w:lang w:val="sv-SE" w:eastAsia="zh-CN"/>
-                    </w:rPr>
-                    <w:t xml:space="preserve">: </w:t>
-                  </w:r>
-                  <w:proofErr w:type="spellStart"/>
-                  <w:r>
-                    <w:rPr>
-                      <w:rFonts w:ascii="宋体" w:hAnsi="宋体" w:cs="宋体"/>
-                      <w:sz w:val="16"/>
-                      <w:lang w:val="sv-SE" w:eastAsia="zh-CN"/>
-                    </w:rPr>
-                    <w:t>NSString</w:t>
-                  </w:r>
-                  <w:proofErr w:type="spellEnd"/>
+                    <w:t>eriesUID: NSString</w:t>
+                  </w:r>
                   <w:r>
                     <w:rPr>
                       <w:rFonts w:ascii="宋体" w:hAnsi="宋体" w:cs="宋体"/>
@@ -1726,132 +1114,31 @@
                       <w:sz w:val="16"/>
                       <w:lang w:eastAsia="zh-CN"/>
                     </w:rPr>
-                    <w:t xml:space="preserve">Dimension: </w:t>
-                  </w:r>
-                  <w:proofErr w:type="spellStart"/>
-                  <w:r>
-                    <w:rPr>
-                      <w:rFonts w:ascii="宋体" w:hAnsi="宋体" w:cs="宋体"/>
-                      <w:sz w:val="16"/>
-                      <w:lang w:eastAsia="zh-CN"/>
-                    </w:rPr>
-                    <w:t>NSArray</w:t>
-                  </w:r>
-                  <w:proofErr w:type="spellEnd"/>
-                  <w:r>
-                    <w:rPr>
-                      <w:rFonts w:ascii="宋体" w:hAnsi="宋体" w:cs="宋体"/>
-                      <w:sz w:val="16"/>
-                      <w:lang w:eastAsia="zh-CN"/>
-                    </w:rPr>
-                    <w:t>* {</w:t>
-                  </w:r>
-                  <w:proofErr w:type="spellStart"/>
-                  <w:r>
-                    <w:rPr>
-                      <w:rFonts w:ascii="宋体" w:hAnsi="宋体" w:cs="宋体"/>
-                      <w:sz w:val="16"/>
-                      <w:lang w:eastAsia="zh-CN"/>
-                    </w:rPr>
-                    <w:t>NSNumber</w:t>
-                  </w:r>
-                  <w:proofErr w:type="spellEnd"/>
-                  <w:r>
-                    <w:rPr>
-                      <w:rFonts w:ascii="宋体" w:hAnsi="宋体" w:cs="宋体"/>
-                      <w:sz w:val="16"/>
-                      <w:lang w:eastAsia="zh-CN"/>
-                    </w:rPr>
-                    <w:t>*</w:t>
-                  </w:r>
-                  <w:proofErr w:type="gramStart"/>
-                  <w:r>
-                    <w:rPr>
-                      <w:rFonts w:ascii="宋体" w:hAnsi="宋体" w:cs="宋体"/>
-                      <w:sz w:val="16"/>
-                      <w:lang w:eastAsia="zh-CN"/>
-                    </w:rPr>
-                    <w:t>;</w:t>
-                  </w:r>
-                  <w:proofErr w:type="spellStart"/>
-                  <w:r>
-                    <w:rPr>
-                      <w:rFonts w:ascii="宋体" w:hAnsi="宋体" w:cs="宋体"/>
-                      <w:sz w:val="16"/>
-                      <w:lang w:eastAsia="zh-CN"/>
-                    </w:rPr>
-                    <w:t>NSNumber</w:t>
-                  </w:r>
-                  <w:proofErr w:type="spellEnd"/>
-                  <w:proofErr w:type="gramEnd"/>
-                  <w:r>
-                    <w:rPr>
-                      <w:rFonts w:ascii="宋体" w:hAnsi="宋体" w:cs="宋体"/>
-                      <w:sz w:val="16"/>
-                      <w:lang w:eastAsia="zh-CN"/>
-                    </w:rPr>
-                    <w:t>*;</w:t>
-                  </w:r>
-                  <w:proofErr w:type="spellStart"/>
-                  <w:r>
-                    <w:rPr>
-                      <w:rFonts w:ascii="宋体" w:hAnsi="宋体" w:cs="宋体"/>
-                      <w:sz w:val="16"/>
-                      <w:lang w:eastAsia="zh-CN"/>
-                    </w:rPr>
-                    <w:t>NSNumber</w:t>
-                  </w:r>
-                  <w:proofErr w:type="spellEnd"/>
-                  <w:r>
-                    <w:rPr>
-                      <w:rFonts w:ascii="宋体" w:hAnsi="宋体" w:cs="宋体"/>
-                      <w:sz w:val="16"/>
-                      <w:lang w:eastAsia="zh-CN"/>
-                    </w:rPr>
-                    <w:t>*</w:t>
-                  </w:r>
-                  <w:r>
-                    <w:rPr>
-                      <w:rFonts w:ascii="宋体" w:hAnsi="宋体" w:cs="宋体"/>
-                      <w:sz w:val="16"/>
-                      <w:lang w:eastAsia="zh-CN"/>
-                    </w:rPr>
-                    <w:t>;</w:t>
-                  </w:r>
-                  <w:proofErr w:type="spellStart"/>
-                  <w:r>
-                    <w:rPr>
-                      <w:rFonts w:ascii="宋体" w:hAnsi="宋体" w:cs="宋体"/>
-                      <w:sz w:val="16"/>
-                      <w:lang w:eastAsia="zh-CN"/>
-                    </w:rPr>
-                    <w:t>NSNumber</w:t>
-                  </w:r>
-                  <w:proofErr w:type="spellEnd"/>
-                  <w:r>
-                    <w:rPr>
-                      <w:rFonts w:ascii="宋体" w:hAnsi="宋体" w:cs="宋体"/>
-                      <w:sz w:val="16"/>
-                      <w:lang w:eastAsia="zh-CN"/>
-                    </w:rPr>
-                    <w:t>*</w:t>
-                  </w:r>
-                  <w:r>
-                    <w:rPr>
-                      <w:rFonts w:ascii="宋体" w:hAnsi="宋体" w:cs="宋体"/>
-                      <w:sz w:val="16"/>
-                      <w:lang w:eastAsia="zh-CN"/>
-                    </w:rPr>
-                    <w:t>} (</w:t>
-                  </w:r>
-                  <w:proofErr w:type="spellStart"/>
-                  <w:r>
-                    <w:rPr>
-                      <w:rFonts w:ascii="宋体" w:hAnsi="宋体" w:cs="宋体"/>
-                      <w:sz w:val="16"/>
-                      <w:lang w:eastAsia="zh-CN"/>
-                    </w:rPr>
-                    <w:t>x,y,z</w:t>
+                    <w:t>Dimension: NSArray* {</w:t>
+                  </w:r>
+                  <w:r>
+                    <w:rPr>
+                      <w:rFonts w:ascii="宋体" w:hAnsi="宋体" w:cs="宋体"/>
+                      <w:sz w:val="16"/>
+                      <w:lang w:eastAsia="zh-CN"/>
+                    </w:rPr>
+                    <w:t>NSNumber*;NSNumber*;NSNumber*</w:t>
+                  </w:r>
+                  <w:r>
+                    <w:rPr>
+                      <w:rFonts w:ascii="宋体" w:hAnsi="宋体" w:cs="宋体"/>
+                      <w:sz w:val="16"/>
+                      <w:lang w:eastAsia="zh-CN"/>
+                    </w:rPr>
+                    <w:t>;NSNumber*</w:t>
+                  </w:r>
+                  <w:r>
+                    <w:rPr>
+                      <w:rFonts w:ascii="宋体" w:hAnsi="宋体" w:cs="宋体"/>
+                      <w:sz w:val="16"/>
+                      <w:lang w:eastAsia="zh-CN"/>
+                    </w:rPr>
+                    <w:t>} (x,y,z</w:t>
                   </w:r>
                   <w:r>
                     <w:rPr>
@@ -1861,7 +1148,6 @@
                     </w:rPr>
                     <w:t>,t</w:t>
                   </w:r>
-                  <w:proofErr w:type="spellEnd"/>
                   <w:r>
                     <w:rPr>
                       <w:rFonts w:ascii="宋体" w:hAnsi="宋体" w:cs="宋体"/>
@@ -1887,132 +1173,31 @@
                       <w:sz w:val="16"/>
                       <w:lang w:eastAsia="zh-CN"/>
                     </w:rPr>
-                    <w:t xml:space="preserve">Spacing: </w:t>
-                  </w:r>
-                  <w:proofErr w:type="spellStart"/>
-                  <w:r>
-                    <w:rPr>
-                      <w:rFonts w:ascii="宋体" w:hAnsi="宋体" w:cs="宋体"/>
-                      <w:sz w:val="16"/>
-                      <w:lang w:eastAsia="zh-CN"/>
-                    </w:rPr>
-                    <w:t>NSArray</w:t>
-                  </w:r>
-                  <w:proofErr w:type="spellEnd"/>
-                  <w:r>
-                    <w:rPr>
-                      <w:rFonts w:ascii="宋体" w:hAnsi="宋体" w:cs="宋体"/>
-                      <w:sz w:val="16"/>
-                      <w:lang w:eastAsia="zh-CN"/>
-                    </w:rPr>
-                    <w:t>* {</w:t>
-                  </w:r>
-                  <w:proofErr w:type="spellStart"/>
-                  <w:r>
-                    <w:rPr>
-                      <w:rFonts w:ascii="宋体" w:hAnsi="宋体" w:cs="宋体"/>
-                      <w:sz w:val="16"/>
-                      <w:lang w:eastAsia="zh-CN"/>
-                    </w:rPr>
-                    <w:t>NSNumber</w:t>
-                  </w:r>
-                  <w:proofErr w:type="spellEnd"/>
-                  <w:r>
-                    <w:rPr>
-                      <w:rFonts w:ascii="宋体" w:hAnsi="宋体" w:cs="宋体"/>
-                      <w:sz w:val="16"/>
-                      <w:lang w:eastAsia="zh-CN"/>
-                    </w:rPr>
-                    <w:t>*</w:t>
-                  </w:r>
-                  <w:proofErr w:type="gramStart"/>
-                  <w:r>
-                    <w:rPr>
-                      <w:rFonts w:ascii="宋体" w:hAnsi="宋体" w:cs="宋体"/>
-                      <w:sz w:val="16"/>
-                      <w:lang w:eastAsia="zh-CN"/>
-                    </w:rPr>
-                    <w:t>;</w:t>
-                  </w:r>
-                  <w:proofErr w:type="spellStart"/>
-                  <w:r>
-                    <w:rPr>
-                      <w:rFonts w:ascii="宋体" w:hAnsi="宋体" w:cs="宋体"/>
-                      <w:sz w:val="16"/>
-                      <w:lang w:eastAsia="zh-CN"/>
-                    </w:rPr>
-                    <w:t>NSNumber</w:t>
-                  </w:r>
-                  <w:proofErr w:type="spellEnd"/>
-                  <w:proofErr w:type="gramEnd"/>
-                  <w:r>
-                    <w:rPr>
-                      <w:rFonts w:ascii="宋体" w:hAnsi="宋体" w:cs="宋体"/>
-                      <w:sz w:val="16"/>
-                      <w:lang w:eastAsia="zh-CN"/>
-                    </w:rPr>
-                    <w:t>*;</w:t>
-                  </w:r>
-                  <w:proofErr w:type="spellStart"/>
-                  <w:r>
-                    <w:rPr>
-                      <w:rFonts w:ascii="宋体" w:hAnsi="宋体" w:cs="宋体"/>
-                      <w:sz w:val="16"/>
-                      <w:lang w:eastAsia="zh-CN"/>
-                    </w:rPr>
-                    <w:t>NSNumber</w:t>
-                  </w:r>
-                  <w:proofErr w:type="spellEnd"/>
-                  <w:r>
-                    <w:rPr>
-                      <w:rFonts w:ascii="宋体" w:hAnsi="宋体" w:cs="宋体"/>
-                      <w:sz w:val="16"/>
-                      <w:lang w:eastAsia="zh-CN"/>
-                    </w:rPr>
-                    <w:t>*</w:t>
-                  </w:r>
-                  <w:r>
-                    <w:rPr>
-                      <w:rFonts w:ascii="宋体" w:hAnsi="宋体" w:cs="宋体"/>
-                      <w:sz w:val="16"/>
-                      <w:lang w:eastAsia="zh-CN"/>
-                    </w:rPr>
-                    <w:t>;</w:t>
-                  </w:r>
-                  <w:proofErr w:type="spellStart"/>
-                  <w:r>
-                    <w:rPr>
-                      <w:rFonts w:ascii="宋体" w:hAnsi="宋体" w:cs="宋体"/>
-                      <w:sz w:val="16"/>
-                      <w:lang w:eastAsia="zh-CN"/>
-                    </w:rPr>
-                    <w:t>NSNumber</w:t>
-                  </w:r>
-                  <w:proofErr w:type="spellEnd"/>
-                  <w:r>
-                    <w:rPr>
-                      <w:rFonts w:ascii="宋体" w:hAnsi="宋体" w:cs="宋体"/>
-                      <w:sz w:val="16"/>
-                      <w:lang w:eastAsia="zh-CN"/>
-                    </w:rPr>
-                    <w:t>*</w:t>
-                  </w:r>
-                  <w:r>
-                    <w:rPr>
-                      <w:rFonts w:ascii="宋体" w:hAnsi="宋体" w:cs="宋体"/>
-                      <w:sz w:val="16"/>
-                      <w:lang w:eastAsia="zh-CN"/>
-                    </w:rPr>
-                    <w:t>}(</w:t>
-                  </w:r>
-                  <w:proofErr w:type="spellStart"/>
-                  <w:r>
-                    <w:rPr>
-                      <w:rFonts w:ascii="宋体" w:hAnsi="宋体" w:cs="宋体"/>
-                      <w:sz w:val="16"/>
-                      <w:lang w:eastAsia="zh-CN"/>
-                    </w:rPr>
-                    <w:t>x,y,z</w:t>
+                    <w:t>Spacing: NSArray* {</w:t>
+                  </w:r>
+                  <w:r>
+                    <w:rPr>
+                      <w:rFonts w:ascii="宋体" w:hAnsi="宋体" w:cs="宋体"/>
+                      <w:sz w:val="16"/>
+                      <w:lang w:eastAsia="zh-CN"/>
+                    </w:rPr>
+                    <w:t>NSNumber*;NSNumber*;NSNumber*</w:t>
+                  </w:r>
+                  <w:r>
+                    <w:rPr>
+                      <w:rFonts w:ascii="宋体" w:hAnsi="宋体" w:cs="宋体"/>
+                      <w:sz w:val="16"/>
+                      <w:lang w:eastAsia="zh-CN"/>
+                    </w:rPr>
+                    <w:t>;NSNumber*</w:t>
+                  </w:r>
+                  <w:r>
+                    <w:rPr>
+                      <w:rFonts w:ascii="宋体" w:hAnsi="宋体" w:cs="宋体"/>
+                      <w:sz w:val="16"/>
+                      <w:lang w:eastAsia="zh-CN"/>
+                    </w:rPr>
+                    <w:t>}(x,y,z</w:t>
                   </w:r>
                   <w:r>
                     <w:rPr>
@@ -2022,7 +1207,6 @@
                     </w:rPr>
                     <w:t>,t</w:t>
                   </w:r>
-                  <w:proofErr w:type="spellEnd"/>
                   <w:r>
                     <w:rPr>
                       <w:rFonts w:ascii="宋体" w:hAnsi="宋体" w:cs="宋体"/>
@@ -2042,105 +1226,21 @@
                       <w:lang w:eastAsia="zh-CN"/>
                     </w:rPr>
                   </w:pPr>
-                  <w:proofErr w:type="spellStart"/>
-                  <w:r>
-                    <w:rPr>
-                      <w:rFonts w:ascii="宋体" w:hAnsi="宋体" w:cs="宋体"/>
-                      <w:sz w:val="16"/>
-                      <w:lang w:eastAsia="zh-CN"/>
-                    </w:rPr>
-                    <w:t>MatrixToPatientCo</w:t>
-                  </w:r>
-                  <w:proofErr w:type="spellEnd"/>
-                  <w:r>
-                    <w:rPr>
-                      <w:rFonts w:ascii="宋体" w:hAnsi="宋体" w:cs="宋体"/>
-                      <w:sz w:val="16"/>
-                      <w:lang w:eastAsia="zh-CN"/>
-                    </w:rPr>
-                    <w:t xml:space="preserve">: </w:t>
-                  </w:r>
-                  <w:proofErr w:type="spellStart"/>
-                  <w:r>
-                    <w:rPr>
-                      <w:rFonts w:ascii="宋体" w:hAnsi="宋体" w:cs="宋体"/>
-                      <w:sz w:val="16"/>
-                      <w:lang w:eastAsia="zh-CN"/>
-                    </w:rPr>
-                    <w:t>NSArray</w:t>
-                  </w:r>
-                  <w:proofErr w:type="spellEnd"/>
-                  <w:r>
-                    <w:rPr>
-                      <w:rFonts w:ascii="宋体" w:hAnsi="宋体" w:cs="宋体"/>
-                      <w:sz w:val="16"/>
-                      <w:lang w:eastAsia="zh-CN"/>
-                    </w:rPr>
-                    <w:t>* {</w:t>
-                  </w:r>
-                  <w:proofErr w:type="spellStart"/>
-                  <w:r>
-                    <w:rPr>
-                      <w:rFonts w:ascii="宋体" w:hAnsi="宋体" w:cs="宋体"/>
-                      <w:sz w:val="16"/>
-                      <w:lang w:eastAsia="zh-CN"/>
-                    </w:rPr>
-                    <w:t>NSNumber</w:t>
-                  </w:r>
-                  <w:proofErr w:type="spellEnd"/>
-                  <w:r>
-                    <w:rPr>
-                      <w:rFonts w:ascii="宋体" w:hAnsi="宋体" w:cs="宋体"/>
-                      <w:sz w:val="16"/>
-                      <w:lang w:eastAsia="zh-CN"/>
-                    </w:rPr>
-                    <w:t>*</w:t>
-                  </w:r>
-                  <w:proofErr w:type="gramStart"/>
-                  <w:r>
-                    <w:rPr>
-                      <w:rFonts w:ascii="宋体" w:hAnsi="宋体" w:cs="宋体"/>
-                      <w:sz w:val="16"/>
-                      <w:lang w:eastAsia="zh-CN"/>
-                    </w:rPr>
-                    <w:t>;</w:t>
-                  </w:r>
-                  <w:proofErr w:type="spellStart"/>
-                  <w:r>
-                    <w:rPr>
-                      <w:rFonts w:ascii="宋体" w:hAnsi="宋体" w:cs="宋体"/>
-                      <w:sz w:val="16"/>
-                      <w:lang w:eastAsia="zh-CN"/>
-                    </w:rPr>
-                    <w:t>NSNumber</w:t>
-                  </w:r>
-                  <w:proofErr w:type="spellEnd"/>
-                  <w:proofErr w:type="gramEnd"/>
-                  <w:r>
-                    <w:rPr>
-                      <w:rFonts w:ascii="宋体" w:hAnsi="宋体" w:cs="宋体"/>
-                      <w:sz w:val="16"/>
-                      <w:lang w:eastAsia="zh-CN"/>
-                    </w:rPr>
-                    <w:t>*;</w:t>
-                  </w:r>
-                  <w:proofErr w:type="spellStart"/>
-                  <w:r>
-                    <w:rPr>
-                      <w:rFonts w:ascii="宋体" w:hAnsi="宋体" w:cs="宋体"/>
-                      <w:sz w:val="16"/>
-                      <w:lang w:eastAsia="zh-CN"/>
-                    </w:rPr>
-                    <w:t>NSNumber</w:t>
-                  </w:r>
-                  <w:proofErr w:type="spellEnd"/>
-                  <w:r>
-                    <w:rPr>
-                      <w:rFonts w:ascii="宋体" w:hAnsi="宋体" w:cs="宋体"/>
-                      <w:sz w:val="16"/>
-                      <w:lang w:eastAsia="zh-CN"/>
-                    </w:rPr>
-                    <w:t>*……} (4*4=16)</w:t>
+                  <w:r>
+                    <w:rPr>
+                      <w:rFonts w:ascii="宋体" w:hAnsi="宋体" w:cs="宋体"/>
+                      <w:sz w:val="16"/>
+                      <w:lang w:eastAsia="zh-CN"/>
+                    </w:rPr>
+                    <w:t>MatrixToPatientCo: NSArray* {</w:t>
+                  </w:r>
+                  <w:r>
+                    <w:rPr>
+                      <w:rFonts w:ascii="宋体" w:hAnsi="宋体" w:cs="宋体"/>
+                      <w:sz w:val="16"/>
+                      <w:lang w:eastAsia="zh-CN"/>
+                    </w:rPr>
+                    <w:t>NSNumber*;NSNumber*;NSNumber*……} (4*4=16)</w:t>
                   </w:r>
                 </w:p>
                 <w:p>
@@ -2159,25 +1259,7 @@
                       <w:sz w:val="16"/>
                       <w:lang w:eastAsia="zh-CN"/>
                     </w:rPr>
-                    <w:t xml:space="preserve">Minimum: </w:t>
-                  </w:r>
-                  <w:proofErr w:type="spellStart"/>
-                  <w:r>
-                    <w:rPr>
-                      <w:rFonts w:ascii="宋体" w:hAnsi="宋体" w:cs="宋体"/>
-                      <w:sz w:val="16"/>
-                      <w:lang w:eastAsia="zh-CN"/>
-                    </w:rPr>
-                    <w:t>NSNumber</w:t>
-                  </w:r>
-                  <w:proofErr w:type="spellEnd"/>
-                  <w:r>
-                    <w:rPr>
-                      <w:rFonts w:ascii="宋体" w:hAnsi="宋体" w:cs="宋体"/>
-                      <w:sz w:val="16"/>
-                      <w:lang w:eastAsia="zh-CN"/>
-                    </w:rPr>
-                    <w:t>*</w:t>
+                    <w:t>Minimum: NSNumber*</w:t>
                   </w:r>
                 </w:p>
                 <w:p>
@@ -2196,25 +1278,7 @@
                       <w:sz w:val="16"/>
                       <w:lang w:eastAsia="zh-CN"/>
                     </w:rPr>
-                    <w:t xml:space="preserve">Maximum: </w:t>
-                  </w:r>
-                  <w:proofErr w:type="spellStart"/>
-                  <w:r>
-                    <w:rPr>
-                      <w:rFonts w:ascii="宋体" w:hAnsi="宋体" w:cs="宋体"/>
-                      <w:sz w:val="16"/>
-                      <w:lang w:eastAsia="zh-CN"/>
-                    </w:rPr>
-                    <w:t>NSNumber</w:t>
-                  </w:r>
-                  <w:proofErr w:type="spellEnd"/>
-                  <w:r>
-                    <w:rPr>
-                      <w:rFonts w:ascii="宋体" w:hAnsi="宋体" w:cs="宋体"/>
-                      <w:sz w:val="16"/>
-                      <w:lang w:eastAsia="zh-CN"/>
-                    </w:rPr>
-                    <w:t>*</w:t>
+                    <w:t>Maximum: NSNumber*</w:t>
                   </w:r>
                 </w:p>
                 <w:p>
@@ -2233,25 +1297,7 @@
                       <w:sz w:val="16"/>
                       <w:lang w:eastAsia="zh-CN"/>
                     </w:rPr>
-                    <w:t xml:space="preserve">Points: </w:t>
-                  </w:r>
-                  <w:proofErr w:type="spellStart"/>
-                  <w:r>
-                    <w:rPr>
-                      <w:rFonts w:ascii="宋体" w:hAnsi="宋体" w:cs="宋体"/>
-                      <w:sz w:val="16"/>
-                      <w:lang w:eastAsia="zh-CN"/>
-                    </w:rPr>
-                    <w:t>NSArray</w:t>
-                  </w:r>
-                  <w:proofErr w:type="spellEnd"/>
-                  <w:r>
-                    <w:rPr>
-                      <w:rFonts w:ascii="宋体" w:hAnsi="宋体" w:cs="宋体"/>
-                      <w:sz w:val="16"/>
-                      <w:lang w:eastAsia="zh-CN"/>
-                    </w:rPr>
-                    <w:t>* {</w:t>
+                    <w:t>Points: NSArray* {</w:t>
                   </w:r>
                 </w:p>
                 <w:p>
@@ -2280,7 +1326,6 @@
                     </w:rPr>
                     <w:t>D</w:t>
                   </w:r>
-                  <w:proofErr w:type="spellStart"/>
                   <w:r>
                     <w:rPr>
                       <w:rFonts w:ascii="宋体" w:hAnsi="宋体" w:cs="宋体"/>
@@ -2289,34 +1334,30 @@
                     </w:rPr>
                     <w:t>ictionary</w:t>
                   </w:r>
-                  <w:proofErr w:type="spellEnd"/>
-                  <w:r>
-                    <w:rPr>
-                      <w:rFonts w:ascii="宋体" w:hAnsi="宋体" w:cs="宋体"/>
-                      <w:sz w:val="16"/>
-                      <w:lang w:eastAsia="zh-CN"/>
-                    </w:rPr>
-                    <w:t xml:space="preserve">* </w:t>
-                  </w:r>
-                  <w:proofErr w:type="spellStart"/>
-                  <w:r>
-                    <w:rPr>
-                      <w:rFonts w:ascii="宋体" w:hAnsi="宋体" w:cs="宋体"/>
-                      <w:sz w:val="16"/>
-                      <w:lang w:eastAsia="zh-CN"/>
-                    </w:rPr>
-                    <w:t>apoint</w:t>
-                  </w:r>
-                  <w:proofErr w:type="spellEnd"/>
-                  <w:r>
-                    <w:rPr>
-                      <w:rFonts w:ascii="宋体" w:hAnsi="宋体" w:cs="宋体"/>
-                      <w:sz w:val="16"/>
-                      <w:lang w:eastAsia="zh-CN"/>
-                    </w:rPr>
-                    <w:t xml:space="preserve"> {</w:t>
-                  </w:r>
-                  <w:proofErr w:type="spellStart"/>
+                  <w:r>
+                    <w:rPr>
+                      <w:rFonts w:ascii="宋体" w:hAnsi="宋体" w:cs="宋体"/>
+                      <w:sz w:val="16"/>
+                      <w:lang w:eastAsia="zh-CN"/>
+                    </w:rPr>
+                    <w:t>* apoint {</w:t>
+                  </w:r>
+                  <w:r>
+                    <w:rPr>
+                      <w:rFonts w:ascii="宋体" w:hAnsi="宋体" w:cs="宋体"/>
+                      <w:sz w:val="16"/>
+                      <w:lang w:eastAsia="zh-CN"/>
+                    </w:rPr>
+                    <w:t>NSNumber*;NSNumber*;NSNumber*;</w:t>
+                  </w:r>
+                  <w:r>
+                    <w:rPr>
+                      <w:rFonts w:ascii="宋体" w:hAnsi="宋体" w:cs="宋体"/>
+                      <w:sz w:val="16"/>
+                      <w:lang w:eastAsia="zh-CN"/>
+                    </w:rPr>
+                    <w:t xml:space="preserve"> </w:t>
+                  </w:r>
                   <w:r>
                     <w:rPr>
                       <w:rFonts w:ascii="宋体" w:hAnsi="宋体" w:cs="宋体"/>
@@ -2325,7 +1366,22 @@
                     </w:rPr>
                     <w:t>NSNumber</w:t>
                   </w:r>
-                  <w:proofErr w:type="spellEnd"/>
+                  <w:r>
+                    <w:rPr>
+                      <w:rFonts w:ascii="宋体" w:hAnsi="宋体" w:cs="宋体"/>
+                      <w:sz w:val="16"/>
+                      <w:lang w:eastAsia="zh-CN"/>
+                    </w:rPr>
+                    <w:t>*;</w:t>
+                  </w:r>
+                  <w:r>
+                    <w:rPr>
+                      <w:rFonts w:ascii="宋体" w:hAnsi="宋体" w:cs="宋体"/>
+                      <w:sz w:val="16"/>
+                      <w:lang w:eastAsia="zh-CN"/>
+                    </w:rPr>
+                    <w:t>NSNumber</w:t>
+                  </w:r>
                   <w:r>
                     <w:rPr>
                       <w:rFonts w:ascii="宋体" w:hAnsi="宋体" w:cs="宋体"/>
@@ -2334,96 +1390,6 @@
                     </w:rPr>
                     <w:t>*</w:t>
                   </w:r>
-                  <w:proofErr w:type="gramStart"/>
-                  <w:r>
-                    <w:rPr>
-                      <w:rFonts w:ascii="宋体" w:hAnsi="宋体" w:cs="宋体"/>
-                      <w:sz w:val="16"/>
-                      <w:lang w:eastAsia="zh-CN"/>
-                    </w:rPr>
-                    <w:t>;</w:t>
-                  </w:r>
-                  <w:proofErr w:type="spellStart"/>
-                  <w:r>
-                    <w:rPr>
-                      <w:rFonts w:ascii="宋体" w:hAnsi="宋体" w:cs="宋体"/>
-                      <w:sz w:val="16"/>
-                      <w:lang w:eastAsia="zh-CN"/>
-                    </w:rPr>
-                    <w:t>NSNumber</w:t>
-                  </w:r>
-                  <w:proofErr w:type="spellEnd"/>
-                  <w:proofErr w:type="gramEnd"/>
-                  <w:r>
-                    <w:rPr>
-                      <w:rFonts w:ascii="宋体" w:hAnsi="宋体" w:cs="宋体"/>
-                      <w:sz w:val="16"/>
-                      <w:lang w:eastAsia="zh-CN"/>
-                    </w:rPr>
-                    <w:t>*;</w:t>
-                  </w:r>
-                  <w:proofErr w:type="spellStart"/>
-                  <w:r>
-                    <w:rPr>
-                      <w:rFonts w:ascii="宋体" w:hAnsi="宋体" w:cs="宋体"/>
-                      <w:sz w:val="16"/>
-                      <w:lang w:eastAsia="zh-CN"/>
-                    </w:rPr>
-                    <w:t>NSNumber</w:t>
-                  </w:r>
-                  <w:proofErr w:type="spellEnd"/>
-                  <w:r>
-                    <w:rPr>
-                      <w:rFonts w:ascii="宋体" w:hAnsi="宋体" w:cs="宋体"/>
-                      <w:sz w:val="16"/>
-                      <w:lang w:eastAsia="zh-CN"/>
-                    </w:rPr>
-                    <w:t>*;</w:t>
-                  </w:r>
-                  <w:r>
-                    <w:rPr>
-                      <w:rFonts w:ascii="宋体" w:hAnsi="宋体" w:cs="宋体"/>
-                      <w:sz w:val="16"/>
-                      <w:lang w:eastAsia="zh-CN"/>
-                    </w:rPr>
-                    <w:t xml:space="preserve"> </w:t>
-                  </w:r>
-                  <w:proofErr w:type="spellStart"/>
-                  <w:r>
-                    <w:rPr>
-                      <w:rFonts w:ascii="宋体" w:hAnsi="宋体" w:cs="宋体"/>
-                      <w:sz w:val="16"/>
-                      <w:lang w:eastAsia="zh-CN"/>
-                    </w:rPr>
-                    <w:t>NSNumber</w:t>
-                  </w:r>
-                  <w:proofErr w:type="spellEnd"/>
-                  <w:r>
-                    <w:rPr>
-                      <w:rFonts w:ascii="宋体" w:hAnsi="宋体" w:cs="宋体"/>
-                      <w:sz w:val="16"/>
-                      <w:lang w:eastAsia="zh-CN"/>
-                    </w:rPr>
-                    <w:t>*;</w:t>
-                  </w:r>
-                  <w:proofErr w:type="spellStart"/>
-                  <w:r>
-                    <w:rPr>
-                      <w:rFonts w:ascii="宋体" w:hAnsi="宋体" w:cs="宋体"/>
-                      <w:sz w:val="16"/>
-                      <w:lang w:eastAsia="zh-CN"/>
-                    </w:rPr>
-                    <w:t>NSNumber</w:t>
-                  </w:r>
-                  <w:proofErr w:type="spellEnd"/>
-                  <w:r>
-                    <w:rPr>
-                      <w:rFonts w:ascii="宋体" w:hAnsi="宋体" w:cs="宋体"/>
-                      <w:sz w:val="16"/>
-                      <w:lang w:eastAsia="zh-CN"/>
-                    </w:rPr>
-                    <w:t>*</w:t>
-                  </w:r>
                   <w:r>
                     <w:rPr>
                       <w:rFonts w:ascii="宋体" w:hAnsi="宋体" w:cs="宋体"/>
@@ -2438,25 +1404,7 @@
                       <w:sz w:val="16"/>
                       <w:lang w:eastAsia="zh-CN"/>
                     </w:rPr>
-                    <w:t xml:space="preserve"> (</w:t>
-                  </w:r>
-                  <w:proofErr w:type="spellStart"/>
-                  <w:r>
-                    <w:rPr>
-                      <w:rFonts w:ascii="宋体" w:hAnsi="宋体" w:cs="宋体"/>
-                      <w:sz w:val="16"/>
-                      <w:lang w:eastAsia="zh-CN"/>
-                    </w:rPr>
-                    <w:t>x,y,z,t,value</w:t>
-                  </w:r>
-                  <w:proofErr w:type="spellEnd"/>
-                  <w:r>
-                    <w:rPr>
-                      <w:rFonts w:ascii="宋体" w:hAnsi="宋体" w:cs="宋体"/>
-                      <w:sz w:val="16"/>
-                      <w:lang w:eastAsia="zh-CN"/>
-                    </w:rPr>
-                    <w:t>)</w:t>
+                    <w:t xml:space="preserve"> (x,y,z,t,value)</w:t>
                   </w:r>
                 </w:p>
                 <w:p>
@@ -2485,7 +1433,6 @@
                     </w:rPr>
                     <w:t>D</w:t>
                   </w:r>
-                  <w:proofErr w:type="spellStart"/>
                   <w:r>
                     <w:rPr>
                       <w:rFonts w:ascii="宋体" w:hAnsi="宋体" w:cs="宋体"/>
@@ -2494,34 +1441,30 @@
                     </w:rPr>
                     <w:t>ictionary</w:t>
                   </w:r>
-                  <w:proofErr w:type="spellEnd"/>
-                  <w:r>
-                    <w:rPr>
-                      <w:rFonts w:ascii="宋体" w:hAnsi="宋体" w:cs="宋体"/>
-                      <w:sz w:val="16"/>
-                      <w:lang w:eastAsia="zh-CN"/>
-                    </w:rPr>
-                    <w:t xml:space="preserve"> * </w:t>
-                  </w:r>
-                  <w:proofErr w:type="spellStart"/>
-                  <w:r>
-                    <w:rPr>
-                      <w:rFonts w:ascii="宋体" w:hAnsi="宋体" w:cs="宋体"/>
-                      <w:sz w:val="16"/>
-                      <w:lang w:eastAsia="zh-CN"/>
-                    </w:rPr>
-                    <w:t>apoint</w:t>
-                  </w:r>
-                  <w:proofErr w:type="spellEnd"/>
-                  <w:r>
-                    <w:rPr>
-                      <w:rFonts w:ascii="宋体" w:hAnsi="宋体" w:cs="宋体"/>
-                      <w:sz w:val="16"/>
-                      <w:lang w:eastAsia="zh-CN"/>
-                    </w:rPr>
-                    <w:t xml:space="preserve"> {</w:t>
-                  </w:r>
-                  <w:proofErr w:type="spellStart"/>
+                  <w:r>
+                    <w:rPr>
+                      <w:rFonts w:ascii="宋体" w:hAnsi="宋体" w:cs="宋体"/>
+                      <w:sz w:val="16"/>
+                      <w:lang w:eastAsia="zh-CN"/>
+                    </w:rPr>
+                    <w:t xml:space="preserve"> * apoint {</w:t>
+                  </w:r>
+                  <w:r>
+                    <w:rPr>
+                      <w:rFonts w:ascii="宋体" w:hAnsi="宋体" w:cs="宋体"/>
+                      <w:sz w:val="16"/>
+                      <w:lang w:eastAsia="zh-CN"/>
+                    </w:rPr>
+                    <w:t>NSNumber*;NSNumber*;NSNumber*;</w:t>
+                  </w:r>
+                  <w:r>
+                    <w:rPr>
+                      <w:rFonts w:ascii="宋体" w:hAnsi="宋体" w:cs="宋体"/>
+                      <w:sz w:val="16"/>
+                      <w:lang w:eastAsia="zh-CN"/>
+                    </w:rPr>
+                    <w:t xml:space="preserve"> </w:t>
+                  </w:r>
                   <w:r>
                     <w:rPr>
                       <w:rFonts w:ascii="宋体" w:hAnsi="宋体" w:cs="宋体"/>
@@ -2530,7 +1473,22 @@
                     </w:rPr>
                     <w:t>NSNumber</w:t>
                   </w:r>
-                  <w:proofErr w:type="spellEnd"/>
+                  <w:r>
+                    <w:rPr>
+                      <w:rFonts w:ascii="宋体" w:hAnsi="宋体" w:cs="宋体"/>
+                      <w:sz w:val="16"/>
+                      <w:lang w:eastAsia="zh-CN"/>
+                    </w:rPr>
+                    <w:t>*;</w:t>
+                  </w:r>
+                  <w:r>
+                    <w:rPr>
+                      <w:rFonts w:ascii="宋体" w:hAnsi="宋体" w:cs="宋体"/>
+                      <w:sz w:val="16"/>
+                      <w:lang w:eastAsia="zh-CN"/>
+                    </w:rPr>
+                    <w:t>NSNumber</w:t>
+                  </w:r>
                   <w:r>
                     <w:rPr>
                       <w:rFonts w:ascii="宋体" w:hAnsi="宋体" w:cs="宋体"/>
@@ -2539,96 +1497,6 @@
                     </w:rPr>
                     <w:t>*</w:t>
                   </w:r>
-                  <w:proofErr w:type="gramStart"/>
-                  <w:r>
-                    <w:rPr>
-                      <w:rFonts w:ascii="宋体" w:hAnsi="宋体" w:cs="宋体"/>
-                      <w:sz w:val="16"/>
-                      <w:lang w:eastAsia="zh-CN"/>
-                    </w:rPr>
-                    <w:t>;</w:t>
-                  </w:r>
-                  <w:proofErr w:type="spellStart"/>
-                  <w:r>
-                    <w:rPr>
-                      <w:rFonts w:ascii="宋体" w:hAnsi="宋体" w:cs="宋体"/>
-                      <w:sz w:val="16"/>
-                      <w:lang w:eastAsia="zh-CN"/>
-                    </w:rPr>
-                    <w:t>NSNumber</w:t>
-                  </w:r>
-                  <w:proofErr w:type="spellEnd"/>
-                  <w:proofErr w:type="gramEnd"/>
-                  <w:r>
-                    <w:rPr>
-                      <w:rFonts w:ascii="宋体" w:hAnsi="宋体" w:cs="宋体"/>
-                      <w:sz w:val="16"/>
-                      <w:lang w:eastAsia="zh-CN"/>
-                    </w:rPr>
-                    <w:t>*;</w:t>
-                  </w:r>
-                  <w:proofErr w:type="spellStart"/>
-                  <w:r>
-                    <w:rPr>
-                      <w:rFonts w:ascii="宋体" w:hAnsi="宋体" w:cs="宋体"/>
-                      <w:sz w:val="16"/>
-                      <w:lang w:eastAsia="zh-CN"/>
-                    </w:rPr>
-                    <w:t>NSNumber</w:t>
-                  </w:r>
-                  <w:proofErr w:type="spellEnd"/>
-                  <w:r>
-                    <w:rPr>
-                      <w:rFonts w:ascii="宋体" w:hAnsi="宋体" w:cs="宋体"/>
-                      <w:sz w:val="16"/>
-                      <w:lang w:eastAsia="zh-CN"/>
-                    </w:rPr>
-                    <w:t>*;</w:t>
-                  </w:r>
-                  <w:r>
-                    <w:rPr>
-                      <w:rFonts w:ascii="宋体" w:hAnsi="宋体" w:cs="宋体"/>
-                      <w:sz w:val="16"/>
-                      <w:lang w:eastAsia="zh-CN"/>
-                    </w:rPr>
-                    <w:t xml:space="preserve"> </w:t>
-                  </w:r>
-                  <w:proofErr w:type="spellStart"/>
-                  <w:r>
-                    <w:rPr>
-                      <w:rFonts w:ascii="宋体" w:hAnsi="宋体" w:cs="宋体"/>
-                      <w:sz w:val="16"/>
-                      <w:lang w:eastAsia="zh-CN"/>
-                    </w:rPr>
-                    <w:t>NSNumber</w:t>
-                  </w:r>
-                  <w:proofErr w:type="spellEnd"/>
-                  <w:r>
-                    <w:rPr>
-                      <w:rFonts w:ascii="宋体" w:hAnsi="宋体" w:cs="宋体"/>
-                      <w:sz w:val="16"/>
-                      <w:lang w:eastAsia="zh-CN"/>
-                    </w:rPr>
-                    <w:t>*;</w:t>
-                  </w:r>
-                  <w:proofErr w:type="spellStart"/>
-                  <w:r>
-                    <w:rPr>
-                      <w:rFonts w:ascii="宋体" w:hAnsi="宋体" w:cs="宋体"/>
-                      <w:sz w:val="16"/>
-                      <w:lang w:eastAsia="zh-CN"/>
-                    </w:rPr>
-                    <w:t>NSNumber</w:t>
-                  </w:r>
-                  <w:proofErr w:type="spellEnd"/>
-                  <w:r>
-                    <w:rPr>
-                      <w:rFonts w:ascii="宋体" w:hAnsi="宋体" w:cs="宋体"/>
-                      <w:sz w:val="16"/>
-                      <w:lang w:eastAsia="zh-CN"/>
-                    </w:rPr>
-                    <w:t>*</w:t>
-                  </w:r>
                   <w:r>
                     <w:rPr>
                       <w:rFonts w:ascii="宋体" w:hAnsi="宋体" w:cs="宋体"/>
@@ -2643,25 +1511,7 @@
                       <w:sz w:val="16"/>
                       <w:lang w:eastAsia="zh-CN"/>
                     </w:rPr>
-                    <w:t xml:space="preserve"> (</w:t>
-                  </w:r>
-                  <w:proofErr w:type="spellStart"/>
-                  <w:r>
-                    <w:rPr>
-                      <w:rFonts w:ascii="宋体" w:hAnsi="宋体" w:cs="宋体"/>
-                      <w:sz w:val="16"/>
-                      <w:lang w:eastAsia="zh-CN"/>
-                    </w:rPr>
-                    <w:t>x,y,z,t,value</w:t>
-                  </w:r>
-                  <w:proofErr w:type="spellEnd"/>
-                  <w:r>
-                    <w:rPr>
-                      <w:rFonts w:ascii="宋体" w:hAnsi="宋体" w:cs="宋体"/>
-                      <w:sz w:val="16"/>
-                      <w:lang w:eastAsia="zh-CN"/>
-                    </w:rPr>
-                    <w:t>)</w:t>
+                    <w:t xml:space="preserve"> (x,y,z,t,value)</w:t>
                   </w:r>
                 </w:p>
                 <w:p>
@@ -2712,7 +1562,6 @@
                       <w:lang w:eastAsia="zh-CN"/>
                     </w:rPr>
                   </w:pPr>
-                  <w:proofErr w:type="spellStart"/>
                   <w:r>
                     <w:rPr>
                       <w:rFonts w:ascii="宋体" w:hAnsi="宋体" w:cs="宋体"/>
@@ -2729,7 +1578,6 @@
                     </w:rPr>
                     <w:t>Type</w:t>
                   </w:r>
-                  <w:proofErr w:type="spellEnd"/>
                   <w:r>
                     <w:rPr>
                       <w:rFonts w:ascii="宋体" w:hAnsi="宋体" w:cs="宋体"/>
@@ -2738,77 +1586,13 @@
                     </w:rPr>
                     <w:t xml:space="preserve">: </w:t>
                   </w:r>
-                  <w:proofErr w:type="spellStart"/>
-                  <w:r>
-                    <w:rPr>
-                      <w:rFonts w:ascii="宋体" w:hAnsi="宋体" w:cs="宋体"/>
-                      <w:sz w:val="16"/>
-                      <w:lang w:eastAsia="zh-CN"/>
-                    </w:rPr>
-                    <w:t>NSString</w:t>
-                  </w:r>
-                  <w:proofErr w:type="spellEnd"/>
-                  <w:r>
-                    <w:rPr>
-                      <w:rFonts w:ascii="宋体" w:hAnsi="宋体" w:cs="宋体"/>
-                      <w:sz w:val="16"/>
-                      <w:lang w:eastAsia="zh-CN"/>
-                    </w:rPr>
-                    <w:t>* (“points”, “polygon”, “</w:t>
-                  </w:r>
-                  <w:proofErr w:type="spellStart"/>
-                  <w:r>
-                    <w:rPr>
-                      <w:rFonts w:ascii="宋体" w:hAnsi="宋体" w:cs="宋体"/>
-                      <w:sz w:val="16"/>
-                      <w:lang w:eastAsia="zh-CN"/>
-                    </w:rPr>
-                    <w:t>openpolygon</w:t>
-                  </w:r>
-                  <w:proofErr w:type="spellEnd"/>
-                  <w:r>
-                    <w:rPr>
-                      <w:rFonts w:ascii="宋体" w:hAnsi="宋体" w:cs="宋体"/>
-                      <w:sz w:val="16"/>
-                      <w:lang w:eastAsia="zh-CN"/>
-                    </w:rPr>
-                    <w:t>”, “</w:t>
-                  </w:r>
-                  <w:proofErr w:type="spellStart"/>
-                  <w:r>
-                    <w:rPr>
-                      <w:rFonts w:ascii="宋体" w:hAnsi="宋体" w:cs="宋体"/>
-                      <w:sz w:val="16"/>
-                      <w:lang w:eastAsia="zh-CN"/>
-                    </w:rPr>
-                    <w:t>smoothedpolygon</w:t>
-                  </w:r>
-                  <w:proofErr w:type="spellEnd"/>
-                  <w:r>
-                    <w:rPr>
-                      <w:rFonts w:ascii="宋体" w:hAnsi="宋体" w:cs="宋体"/>
-                      <w:sz w:val="16"/>
-                      <w:lang w:eastAsia="zh-CN"/>
-                    </w:rPr>
-                    <w:t>”, “</w:t>
-                  </w:r>
-                  <w:proofErr w:type="spellStart"/>
-                  <w:r>
-                    <w:rPr>
-                      <w:rFonts w:ascii="宋体" w:hAnsi="宋体" w:cs="宋体"/>
-                      <w:sz w:val="16"/>
-                      <w:lang w:eastAsia="zh-CN"/>
-                    </w:rPr>
-                    <w:t>smoothedopenpolygon</w:t>
-                  </w:r>
-                  <w:proofErr w:type="spellEnd"/>
-                  <w:r>
-                    <w:rPr>
-                      <w:rFonts w:ascii="宋体" w:hAnsi="宋体" w:cs="宋体"/>
-                      <w:sz w:val="16"/>
-                      <w:lang w:eastAsia="zh-CN"/>
-                    </w:rPr>
-                    <w:t>”)</w:t>
+                  <w:r>
+                    <w:rPr>
+                      <w:rFonts w:ascii="宋体" w:hAnsi="宋体" w:cs="宋体"/>
+                      <w:sz w:val="16"/>
+                      <w:lang w:eastAsia="zh-CN"/>
+                    </w:rPr>
+                    <w:t>NSString* (“points”, “polygon”, “openpolygon”, “smoothedpolygon”, “smoothedopenpolygon”)</w:t>
                   </w:r>
                 </w:p>
                 <w:p>
@@ -2821,59 +1605,13 @@
                       <w:lang w:eastAsia="zh-CN"/>
                     </w:rPr>
                   </w:pPr>
-                  <w:proofErr w:type="spellStart"/>
-                  <w:r>
-                    <w:rPr>
-                      <w:rFonts w:ascii="宋体" w:hAnsi="宋体" w:cs="宋体"/>
-                      <w:sz w:val="16"/>
-                      <w:lang w:eastAsia="zh-CN"/>
-                    </w:rPr>
-                    <w:t>ColorLUT</w:t>
-                  </w:r>
-                  <w:proofErr w:type="spellEnd"/>
-                  <w:r>
-                    <w:rPr>
-                      <w:rFonts w:ascii="宋体" w:hAnsi="宋体" w:cs="宋体"/>
-                      <w:sz w:val="16"/>
-                      <w:lang w:eastAsia="zh-CN"/>
-                    </w:rPr>
-                    <w:t xml:space="preserve">: </w:t>
-                  </w:r>
-                  <w:proofErr w:type="spellStart"/>
-                  <w:r>
-                    <w:rPr>
-                      <w:rFonts w:ascii="宋体" w:hAnsi="宋体" w:cs="宋体"/>
-                      <w:sz w:val="16"/>
-                      <w:lang w:eastAsia="zh-CN"/>
-                    </w:rPr>
-                    <w:t>NSArray</w:t>
-                  </w:r>
-                  <w:proofErr w:type="spellEnd"/>
-                  <w:r>
-                    <w:rPr>
-                      <w:rFonts w:ascii="宋体" w:hAnsi="宋体" w:cs="宋体"/>
-                      <w:sz w:val="16"/>
-                      <w:lang w:eastAsia="zh-CN"/>
-                    </w:rPr>
-                    <w:t>*{</w:t>
-                  </w:r>
-                  <w:proofErr w:type="spellStart"/>
-                  <w:r>
-                    <w:rPr>
-                      <w:rFonts w:ascii="宋体" w:hAnsi="宋体" w:cs="宋体"/>
-                      <w:sz w:val="16"/>
-                      <w:lang w:eastAsia="zh-CN"/>
-                    </w:rPr>
-                    <w:t>NSColor</w:t>
-                  </w:r>
-                  <w:proofErr w:type="spellEnd"/>
-                  <w:r>
-                    <w:rPr>
-                      <w:rFonts w:ascii="宋体" w:hAnsi="宋体" w:cs="宋体"/>
-                      <w:sz w:val="16"/>
-                      <w:lang w:eastAsia="zh-CN"/>
-                    </w:rPr>
-                    <w:t>*,</w:t>
+                  <w:r>
+                    <w:rPr>
+                      <w:rFonts w:ascii="宋体" w:hAnsi="宋体" w:cs="宋体"/>
+                      <w:sz w:val="16"/>
+                      <w:lang w:eastAsia="zh-CN"/>
+                    </w:rPr>
+                    <w:t>ColorLUT: NSArray*{NSColor*,</w:t>
                   </w:r>
                   <w:r>
                     <w:rPr>
@@ -2883,23 +1621,13 @@
                     </w:rPr>
                     <w:t xml:space="preserve"> </w:t>
                   </w:r>
-                  <w:proofErr w:type="spellStart"/>
-                  <w:r>
-                    <w:rPr>
-                      <w:rFonts w:ascii="宋体" w:hAnsi="宋体" w:cs="宋体"/>
-                      <w:sz w:val="16"/>
-                      <w:lang w:eastAsia="zh-CN"/>
-                    </w:rPr>
-                    <w:t>NSColor</w:t>
-                  </w:r>
-                  <w:proofErr w:type="spellEnd"/>
-                  <w:r>
-                    <w:rPr>
-                      <w:rFonts w:ascii="宋体" w:hAnsi="宋体" w:cs="宋体"/>
-                      <w:sz w:val="16"/>
-                      <w:lang w:eastAsia="zh-CN"/>
-                    </w:rPr>
-                    <w:t>*,</w:t>
+                  <w:r>
+                    <w:rPr>
+                      <w:rFonts w:ascii="宋体" w:hAnsi="宋体" w:cs="宋体"/>
+                      <w:sz w:val="16"/>
+                      <w:lang w:eastAsia="zh-CN"/>
+                    </w:rPr>
+                    <w:t>NSColor*,</w:t>
                   </w:r>
                   <w:r>
                     <w:rPr>
@@ -2909,23 +1637,13 @@
                     </w:rPr>
                     <w:t xml:space="preserve"> </w:t>
                   </w:r>
-                  <w:proofErr w:type="spellStart"/>
-                  <w:r>
-                    <w:rPr>
-                      <w:rFonts w:ascii="宋体" w:hAnsi="宋体" w:cs="宋体"/>
-                      <w:sz w:val="16"/>
-                      <w:lang w:eastAsia="zh-CN"/>
-                    </w:rPr>
-                    <w:t>NSColor</w:t>
-                  </w:r>
-                  <w:proofErr w:type="spellEnd"/>
-                  <w:r>
-                    <w:rPr>
-                      <w:rFonts w:ascii="宋体" w:hAnsi="宋体" w:cs="宋体"/>
-                      <w:sz w:val="16"/>
-                      <w:lang w:eastAsia="zh-CN"/>
-                    </w:rPr>
-                    <w:t>*…}</w:t>
+                  <w:r>
+                    <w:rPr>
+                      <w:rFonts w:ascii="宋体" w:hAnsi="宋体" w:cs="宋体"/>
+                      <w:sz w:val="16"/>
+                      <w:lang w:eastAsia="zh-CN"/>
+                    </w:rPr>
+                    <w:t>NSColor*…}</w:t>
                   </w:r>
                 </w:p>
                 <w:p>
@@ -2954,23 +1672,7 @@
     </w:p>
     <w:p>
       <w:r>
-        <w:t xml:space="preserve">Figure 6. The key valued contained in an image object transferred between </w:t>
-      </w:r>
-      <w:proofErr w:type="spellStart"/>
-      <w:r>
-        <w:t>OsiriX</w:t>
-      </w:r>
-      <w:proofErr w:type="spellEnd"/>
-      <w:r>
-        <w:t xml:space="preserve"> and </w:t>
-      </w:r>
-      <w:proofErr w:type="spellStart"/>
-      <w:r>
-        <w:t>MeVisLab</w:t>
-      </w:r>
-      <w:proofErr w:type="spellEnd"/>
-      <w:r>
-        <w:t>.</w:t>
+        <w:t>Figure 6. The key valued contained in an image object transferred between OsiriX and MeVisLab.</w:t>
       </w:r>
     </w:p>
     <w:p>
@@ -2989,35 +1691,14 @@
                       <w:lang w:eastAsia="zh-CN"/>
                     </w:rPr>
                   </w:pPr>
-                  <w:proofErr w:type="spellStart"/>
-                  <w:r>
-                    <w:rPr>
-                      <w:rFonts w:ascii="宋体" w:hAnsi="宋体" w:cs="宋体"/>
-                      <w:sz w:val="16"/>
-                      <w:lang w:eastAsia="zh-CN"/>
-                    </w:rPr>
-                    <w:t>NSDictionary</w:t>
-                  </w:r>
-                  <w:proofErr w:type="spellEnd"/>
-                  <w:r>
-                    <w:rPr>
-                      <w:rFonts w:ascii="宋体" w:hAnsi="宋体" w:cs="宋体"/>
-                      <w:sz w:val="16"/>
-                      <w:lang w:eastAsia="zh-CN"/>
-                    </w:rPr>
-                    <w:t xml:space="preserve">* </w:t>
-                  </w:r>
-                  <w:proofErr w:type="spellStart"/>
-                  <w:proofErr w:type="gramStart"/>
-                  <w:r>
-                    <w:rPr>
-                      <w:rFonts w:ascii="宋体" w:hAnsi="宋体" w:cs="宋体"/>
-                      <w:sz w:val="16"/>
-                      <w:lang w:eastAsia="zh-CN"/>
-                    </w:rPr>
-                    <w:t>aOperation</w:t>
-                  </w:r>
-                  <w:proofErr w:type="spellEnd"/>
+                  <w:r>
+                    <w:rPr>
+                      <w:rFonts w:ascii="宋体" w:hAnsi="宋体" w:cs="宋体"/>
+                      <w:sz w:val="16"/>
+                      <w:lang w:eastAsia="zh-CN"/>
+                    </w:rPr>
+                    <w:t>NSDictionary* aOperation</w:t>
+                  </w:r>
                   <w:r>
                     <w:rPr>
                       <w:rFonts w:ascii="宋体" w:hAnsi="宋体" w:cs="宋体"/>
@@ -3026,7 +1707,6 @@
                     </w:rPr>
                     <w:t>{</w:t>
                   </w:r>
-                  <w:proofErr w:type="gramEnd"/>
                 </w:p>
                 <w:p>
                   <w:pPr>
@@ -3052,25 +1732,7 @@
                       <w:lang w:eastAsia="zh-CN"/>
                     </w:rPr>
                     <w:tab/>
-                    <w:t xml:space="preserve">Operation: </w:t>
-                  </w:r>
-                  <w:proofErr w:type="spellStart"/>
-                  <w:r>
-                    <w:rPr>
-                      <w:rFonts w:ascii="宋体" w:hAnsi="宋体" w:cs="宋体"/>
-                      <w:sz w:val="16"/>
-                      <w:lang w:eastAsia="zh-CN"/>
-                    </w:rPr>
-                    <w:t>NSString</w:t>
-                  </w:r>
-                  <w:proofErr w:type="spellEnd"/>
-                  <w:r>
-                    <w:rPr>
-                      <w:rFonts w:ascii="宋体" w:hAnsi="宋体" w:cs="宋体"/>
-                      <w:sz w:val="16"/>
-                      <w:lang w:eastAsia="zh-CN"/>
-                    </w:rPr>
-                    <w:t>*</w:t>
+                    <w:t>Operation: NSString*</w:t>
                   </w:r>
                 </w:p>
                 <w:p>
@@ -3089,25 +1751,7 @@
                       <w:sz w:val="16"/>
                       <w:lang w:eastAsia="zh-CN"/>
                     </w:rPr>
-                    <w:t xml:space="preserve">Parameters: </w:t>
-                  </w:r>
-                  <w:proofErr w:type="spellStart"/>
-                  <w:r>
-                    <w:rPr>
-                      <w:rFonts w:ascii="宋体" w:hAnsi="宋体" w:cs="宋体"/>
-                      <w:sz w:val="16"/>
-                      <w:lang w:eastAsia="zh-CN"/>
-                    </w:rPr>
-                    <w:t>NSDictionary</w:t>
-                  </w:r>
-                  <w:proofErr w:type="spellEnd"/>
-                  <w:r>
-                    <w:rPr>
-                      <w:rFonts w:ascii="宋体" w:hAnsi="宋体" w:cs="宋体"/>
-                      <w:sz w:val="16"/>
-                      <w:lang w:eastAsia="zh-CN"/>
-                    </w:rPr>
-                    <w:t xml:space="preserve"> *{</w:t>
+                    <w:t>Parameters: NSDictionary *{</w:t>
                   </w:r>
                 </w:p>
                 <w:p>
@@ -3151,18 +1795,8 @@
                       <w:sz w:val="16"/>
                       <w:lang w:eastAsia="zh-CN"/>
                     </w:rPr>
-                    <w:t xml:space="preserve">Parameter Name: </w:t>
-                  </w:r>
-                  <w:proofErr w:type="spellStart"/>
-                  <w:r>
-                    <w:rPr>
-                      <w:rFonts w:ascii="宋体" w:hAnsi="宋体" w:cs="宋体"/>
-                      <w:sz w:val="16"/>
-                      <w:lang w:eastAsia="zh-CN"/>
-                    </w:rPr>
-                    <w:t>NSString</w:t>
-                  </w:r>
-                  <w:proofErr w:type="spellEnd"/>
+                    <w:t>Parameter Name: NSString</w:t>
+                  </w:r>
                   <w:r>
                     <w:rPr>
                       <w:rFonts w:ascii="宋体" w:hAnsi="宋体" w:cs="宋体"/>
@@ -3277,26 +1911,8 @@
                       <w:lang w:eastAsia="zh-CN"/>
                     </w:rPr>
                     <w:tab/>
-                  </w:r>
-                  <w:proofErr w:type="spellStart"/>
-                  <w:r>
-                    <w:rPr>
-                      <w:rFonts w:ascii="宋体" w:hAnsi="宋体" w:cs="宋体"/>
-                      <w:sz w:val="16"/>
-                      <w:lang w:eastAsia="zh-CN"/>
-                    </w:rPr>
-                    <w:t>RelatedImages</w:t>
-                  </w:r>
-                  <w:proofErr w:type="spellEnd"/>
-                  <w:r>
-                    <w:rPr>
-                      <w:rFonts w:ascii="宋体" w:hAnsi="宋体" w:cs="宋体"/>
-                      <w:sz w:val="16"/>
-                      <w:lang w:eastAsia="zh-CN"/>
-                    </w:rPr>
-                    <w:t xml:space="preserve">: </w:t>
-                  </w:r>
-                  <w:proofErr w:type="spellStart"/>
+                    <w:t xml:space="preserve">RelatedImages: </w:t>
+                  </w:r>
                   <w:r>
                     <w:rPr>
                       <w:rFonts w:ascii="宋体" w:hAnsi="宋体" w:cs="宋体"/>
@@ -3305,7 +1921,6 @@
                     </w:rPr>
                     <w:t>NSMutableArray</w:t>
                   </w:r>
-                  <w:proofErr w:type="spellEnd"/>
                   <w:r>
                     <w:rPr>
                       <w:rFonts w:ascii="宋体" w:hAnsi="宋体" w:cs="宋体"/>
@@ -3347,43 +1962,7 @@
                       <w:lang w:eastAsia="zh-CN"/>
                     </w:rPr>
                     <w:tab/>
-                    <w:t xml:space="preserve">      </w:t>
-                  </w:r>
-                  <w:proofErr w:type="spellStart"/>
-                  <w:r>
-                    <w:rPr>
-                      <w:rFonts w:ascii="宋体" w:hAnsi="宋体" w:cs="宋体"/>
-                      <w:sz w:val="16"/>
-                      <w:lang w:eastAsia="zh-CN"/>
-                    </w:rPr>
-                    <w:t>NSDictionary</w:t>
-                  </w:r>
-                  <w:proofErr w:type="spellEnd"/>
-                  <w:r>
-                    <w:rPr>
-                      <w:rFonts w:ascii="宋体" w:hAnsi="宋体" w:cs="宋体"/>
-                      <w:sz w:val="16"/>
-                      <w:lang w:eastAsia="zh-CN"/>
-                    </w:rPr>
-                    <w:t xml:space="preserve">* </w:t>
-                  </w:r>
-                  <w:proofErr w:type="spellStart"/>
-                  <w:r>
-                    <w:rPr>
-                      <w:rFonts w:ascii="宋体" w:hAnsi="宋体" w:cs="宋体"/>
-                      <w:sz w:val="16"/>
-                      <w:lang w:eastAsia="zh-CN"/>
-                    </w:rPr>
-                    <w:t>aImage</w:t>
-                  </w:r>
-                  <w:proofErr w:type="spellEnd"/>
-                  <w:r>
-                    <w:rPr>
-                      <w:rFonts w:ascii="宋体" w:hAnsi="宋体" w:cs="宋体"/>
-                      <w:sz w:val="16"/>
-                      <w:lang w:eastAsia="zh-CN"/>
-                    </w:rPr>
-                    <w:t xml:space="preserve"> //as shown in Figure 6</w:t>
+                    <w:t xml:space="preserve">      NSDictionary* aImage //as shown in Figure 6</w:t>
                   </w:r>
                 </w:p>
                 <w:p>
@@ -3444,66 +2023,21 @@
         <w:t>Figur</w:t>
       </w:r>
       <w:r>
-        <w:t xml:space="preserve">e 6 An </w:t>
-      </w:r>
-      <w:proofErr w:type="gramStart"/>
-      <w:r>
-        <w:t>operation</w:t>
-      </w:r>
-      <w:r>
-        <w:t>(</w:t>
-      </w:r>
-      <w:proofErr w:type="spellStart"/>
-      <w:proofErr w:type="gramEnd"/>
-      <w:r>
-        <w:t>NSDictionary</w:t>
-      </w:r>
-      <w:proofErr w:type="spellEnd"/>
-      <w:r>
-        <w:t>) object</w:t>
-      </w:r>
-      <w:r>
-        <w:t xml:space="preserve"> transferred between </w:t>
-      </w:r>
-      <w:proofErr w:type="spellStart"/>
-      <w:r>
-        <w:t>OsiriX</w:t>
-      </w:r>
-      <w:proofErr w:type="spellEnd"/>
-      <w:r>
-        <w:t xml:space="preserve"> and </w:t>
-      </w:r>
-      <w:proofErr w:type="spellStart"/>
-      <w:r>
-        <w:t>MeVisLab</w:t>
-      </w:r>
-      <w:proofErr w:type="spellEnd"/>
-      <w:r>
-        <w:t>.</w:t>
+        <w:t>e 6 An operation</w:t>
+      </w:r>
+      <w:r>
+        <w:t>(NSDictionary) object</w:t>
+      </w:r>
+      <w:r>
+        <w:t xml:space="preserve"> transferred between OsiriX and MeVisLab.</w:t>
       </w:r>
     </w:p>
     <w:p>
       <w:pPr>
-        <w:pStyle w:val="Heading1"/>
+        <w:pStyle w:val="berschrift1"/>
       </w:pPr>
       <w:r>
-        <w:t xml:space="preserve">An Example of Using </w:t>
-      </w:r>
-      <w:proofErr w:type="spellStart"/>
-      <w:r>
-        <w:t>OsiriX</w:t>
-      </w:r>
-      <w:proofErr w:type="spellEnd"/>
-      <w:r>
-        <w:t xml:space="preserve"> – </w:t>
-      </w:r>
-      <w:proofErr w:type="spellStart"/>
-      <w:r>
-        <w:t>MeVisLab</w:t>
-      </w:r>
-      <w:proofErr w:type="spellEnd"/>
-      <w:r>
-        <w:t xml:space="preserve"> Transparent Bridge</w:t>
+        <w:t>An Example of Using OsiriX – MeVisLab Transparent Bridge</w:t>
       </w:r>
     </w:p>
     <w:p>
@@ -3513,7 +2047,7 @@
     </w:p>
     <w:p>
       <w:pPr>
-        <w:pStyle w:val="Heading1"/>
+        <w:pStyle w:val="berschrift1"/>
       </w:pPr>
       <w:r>
         <w:rPr>
@@ -3532,31 +2066,13 @@
           <w:lang w:val="sv-SE" w:eastAsia="zh-CN"/>
         </w:rPr>
       </w:pPr>
-      <w:proofErr w:type="spellStart"/>
       <w:r>
         <w:rPr>
           <w:rFonts w:ascii="宋体" w:hAnsi="宋体" w:cs="宋体"/>
           <w:lang w:val="sv-SE" w:eastAsia="zh-CN"/>
         </w:rPr>
-        <w:t>Memory</w:t>
-      </w:r>
-      <w:proofErr w:type="spellEnd"/>
-      <w:r>
-        <w:rPr>
-          <w:rFonts w:ascii="宋体" w:hAnsi="宋体" w:cs="宋体"/>
-          <w:lang w:val="sv-SE" w:eastAsia="zh-CN"/>
-        </w:rPr>
-        <w:t xml:space="preserve"> </w:t>
-      </w:r>
-      <w:proofErr w:type="spellStart"/>
-      <w:r>
-        <w:rPr>
-          <w:rFonts w:ascii="宋体" w:hAnsi="宋体" w:cs="宋体"/>
-          <w:lang w:val="sv-SE" w:eastAsia="zh-CN"/>
-        </w:rPr>
-        <w:t>Saving</w:t>
-      </w:r>
-      <w:proofErr w:type="spellEnd"/>
+        <w:t>Memory Saving</w:t>
+      </w:r>
     </w:p>
     <w:p>
       <w:pPr>
@@ -3565,21 +2081,12 @@
           <w:lang w:val="sv-SE" w:eastAsia="zh-CN"/>
         </w:rPr>
       </w:pPr>
-      <w:proofErr w:type="spellStart"/>
       <w:r>
         <w:rPr>
           <w:rFonts w:ascii="宋体" w:hAnsi="宋体" w:cs="宋体"/>
           <w:lang w:val="sv-SE" w:eastAsia="zh-CN"/>
         </w:rPr>
-        <w:t>Running</w:t>
-      </w:r>
-      <w:proofErr w:type="spellEnd"/>
-      <w:r>
-        <w:rPr>
-          <w:rFonts w:ascii="宋体" w:hAnsi="宋体" w:cs="宋体"/>
-          <w:lang w:val="sv-SE" w:eastAsia="zh-CN"/>
-        </w:rPr>
-        <w:t xml:space="preserve"> On Different</w:t>
+        <w:t>Running On Different</w:t>
       </w:r>
       <w:r>
         <w:rPr>
@@ -3615,16 +2122,16 @@
     </w:pPrDefault>
   </w:docDefaults>
   <w:latentStyles w:defLockedState="0" w:defUIPriority="0" w:defSemiHidden="0" w:defUnhideWhenUsed="0" w:defQFormat="0" w:count="276"/>
-  <w:style w:type="paragraph" w:default="1" w:styleId="Normal">
+  <w:style w:type="paragraph" w:default="1" w:styleId="Standard">
     <w:name w:val="Normal"/>
     <w:qFormat/>
     <w:rsid w:val="0071418C"/>
   </w:style>
-  <w:style w:type="paragraph" w:styleId="Heading1">
+  <w:style w:type="paragraph" w:styleId="berschrift1">
     <w:name w:val="heading 1"/>
-    <w:basedOn w:val="Normal"/>
-    <w:next w:val="Normal"/>
-    <w:link w:val="Heading1Char"/>
+    <w:basedOn w:val="Standard"/>
+    <w:next w:val="Standard"/>
+    <w:link w:val="berschrift1Zeichen"/>
     <w:rsid w:val="00F4729A"/>
     <w:pPr>
       <w:keepNext/>
@@ -3641,12 +2148,12 @@
       <w:szCs w:val="32"/>
     </w:rPr>
   </w:style>
-  <w:style w:type="character" w:default="1" w:styleId="DefaultParagraphFont">
+  <w:style w:type="character" w:default="1" w:styleId="Absatzstandardschriftart">
     <w:name w:val="Default Paragraph Font"/>
     <w:semiHidden/>
     <w:unhideWhenUsed/>
   </w:style>
-  <w:style w:type="table" w:default="1" w:styleId="TableNormal">
+  <w:style w:type="table" w:default="1" w:styleId="NormaleTabelle">
     <w:name w:val="Normal Table"/>
     <w:semiHidden/>
     <w:unhideWhenUsed/>
@@ -3661,24 +2168,24 @@
       </w:tblCellMar>
     </w:tblPr>
   </w:style>
-  <w:style w:type="numbering" w:default="1" w:styleId="NoList">
+  <w:style w:type="numbering" w:default="1" w:styleId="KeineListe">
     <w:name w:val="No List"/>
     <w:semiHidden/>
     <w:unhideWhenUsed/>
   </w:style>
-  <w:style w:type="character" w:styleId="Hyperlink">
+  <w:style w:type="character" w:styleId="Link">
     <w:name w:val="Hyperlink"/>
-    <w:basedOn w:val="DefaultParagraphFont"/>
+    <w:basedOn w:val="Absatzstandardschriftart"/>
     <w:rsid w:val="00AD7A12"/>
     <w:rPr>
       <w:color w:val="0000FF" w:themeColor="hyperlink"/>
       <w:u w:val="single"/>
     </w:rPr>
   </w:style>
-  <w:style w:type="character" w:customStyle="1" w:styleId="Heading1Char">
-    <w:name w:val="Heading 1 Char"/>
-    <w:basedOn w:val="DefaultParagraphFont"/>
-    <w:link w:val="Heading1"/>
+  <w:style w:type="character" w:customStyle="1" w:styleId="berschrift1Zeichen">
+    <w:name w:val="Überschrift 1 Zeichen"/>
+    <w:basedOn w:val="Absatzstandardschriftart"/>
+    <w:link w:val="berschrift1"/>
     <w:rsid w:val="00F4729A"/>
     <w:rPr>
       <w:rFonts w:asciiTheme="majorHAnsi" w:eastAsiaTheme="majorEastAsia" w:hAnsiTheme="majorHAnsi" w:cstheme="majorBidi"/>
@@ -5697,6 +4204,11 @@
   </dgm:cxnLst>
   <dgm:bg/>
   <dgm:whole/>
+  <dgm:extLst>
+    <a:ext uri="http://schemas.microsoft.com/office/drawing/2008/diagram">
+      <dsp:dataModelExt xmlns:dsp="http://schemas.microsoft.com/office/drawing/2008/diagram" xmlns="" relId="rId12" minVer="http://schemas.openxmlformats.org/drawingml/2006/diagram"/>
+    </a:ext>
+  </dgm:extLst>
 </dgm:dataModel>
 </file>
 
@@ -6221,7 +4733,36 @@
   </dgm:cxnLst>
   <dgm:bg/>
   <dgm:whole/>
+  <dgm:extLst>
+    <a:ext uri="http://schemas.microsoft.com/office/drawing/2008/diagram">
+      <dsp:dataModelExt xmlns:dsp="http://schemas.microsoft.com/office/drawing/2008/diagram" xmlns="" relId="rId17" minVer="http://schemas.openxmlformats.org/drawingml/2006/diagram"/>
+    </a:ext>
+  </dgm:extLst>
 </dgm:dataModel>
+</file>
+
+<file path=word/diagrams/drawing1.xml><?xml version="1.0" encoding="utf-8"?>
+<dsp:drawing xmlns:dgm="http://schemas.openxmlformats.org/drawingml/2006/diagram" xmlns:a="http://schemas.openxmlformats.org/drawingml/2006/main" xmlns:dsp="http://schemas.microsoft.com/office/drawing/2008/diagram">
+  <dsp:spTree>
+    <dsp:nvGrpSpPr>
+      <dsp:cNvPr id="0" name=""/>
+      <dsp:cNvGrpSpPr/>
+    </dsp:nvGrpSpPr>
+    <dsp:grpSpPr/>
+  </dsp:spTree>
+</dsp:drawing>
+</file>
+
+<file path=word/diagrams/drawing2.xml><?xml version="1.0" encoding="utf-8"?>
+<dsp:drawing xmlns:dgm="http://schemas.openxmlformats.org/drawingml/2006/diagram" xmlns:a="http://schemas.openxmlformats.org/drawingml/2006/main" xmlns:dsp="http://schemas.microsoft.com/office/drawing/2008/diagram">
+  <dsp:spTree>
+    <dsp:nvGrpSpPr>
+      <dsp:cNvPr id="0" name=""/>
+      <dsp:cNvGrpSpPr/>
+    </dsp:nvGrpSpPr>
+    <dsp:grpSpPr/>
+  </dsp:spTree>
+</dsp:drawing>
 </file>
 
 <file path=word/diagrams/layout1.xml><?xml version="1.0" encoding="utf-8"?>

</xml_diff>